<commit_message>
Updated source files path and added information about Pivotal
git-tfs-id: [http://rdtfs01:8080/tfs/backoffice]$/Axis/Docs/Training;C574784
</commit_message>
<xml_diff>
--- a/Axis-Process.docx
+++ b/Axis-Process.docx
@@ -78,7 +78,6 @@
                           <w:p>
                             <w:pPr>
                               <w:pStyle w:val="ProductName"/>
-                              <w:jc w:val="right"/>
                               <w:rPr>
                                 <w:color w:val="BFBFBF"/>
                                 <w:sz w:val="56"/>
@@ -118,7 +117,6 @@
                     <w:p>
                       <w:pPr>
                         <w:pStyle w:val="ProductName"/>
-                        <w:jc w:val="right"/>
                         <w:rPr>
                           <w:color w:val="BFBFBF"/>
                           <w:sz w:val="56"/>
@@ -374,7 +372,7 @@
         <w:rPr>
           <w:rFonts w:cs="Arial"/>
         </w:rPr>
-        <w:t>October</w:t>
+        <w:t>November</w:t>
       </w:r>
       <w:r>
         <w:rPr>
@@ -762,7 +760,7 @@
           </mc:Choice>
           <mc:Fallback>
             <w:pict>
-              <v:rect w14:anchorId="35D61DC5" id="Rectangle 10" o:spid="_x0000_s1026" style="position:absolute;margin-left:-89.85pt;margin-top:410.95pt;width:612pt;height:333pt;z-index:251670528;visibility:visible;mso-wrap-style:square;mso-width-percent:0;mso-height-percent:0;mso-wrap-distance-left:9pt;mso-wrap-distance-top:0;mso-wrap-distance-right:9pt;mso-wrap-distance-bottom:0;mso-position-horizontal:absolute;mso-position-horizontal-relative:text;mso-position-vertical:absolute;mso-position-vertical-relative:text;mso-width-percent:0;mso-height-percent:0;mso-width-relative:page;mso-height-relative:page;v-text-anchor:middle" o:gfxdata="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" fillcolor="#404040" stroked="f" strokecolor="#4a7ebb">
+              <v:rect w14:anchorId="1A35AC23" id="Rectangle 10" o:spid="_x0000_s1026" style="position:absolute;margin-left:-89.85pt;margin-top:410.95pt;width:612pt;height:333pt;z-index:251670528;visibility:visible;mso-wrap-style:square;mso-width-percent:0;mso-height-percent:0;mso-wrap-distance-left:9pt;mso-wrap-distance-top:0;mso-wrap-distance-right:9pt;mso-wrap-distance-bottom:0;mso-position-horizontal:absolute;mso-position-horizontal-relative:text;mso-position-vertical:absolute;mso-position-vertical-relative:text;mso-width-percent:0;mso-height-percent:0;mso-width-relative:page;mso-height-relative:page;v-text-anchor:middle" o:gfxdata="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" fillcolor="#404040" stroked="f" strokecolor="#4a7ebb">
                 <v:shadow on="t" opacity="22936f" origin=",.5" offset="0,.63889mm"/>
               </v:rect>
             </w:pict>
@@ -2425,6 +2423,7 @@
       </w:pPr>
       <w:bookmarkStart w:id="6" w:name="_Toc495931907"/>
       <w:r>
+        <w:lastRenderedPageBreak/>
         <w:t>Axis Mobile</w:t>
       </w:r>
       <w:bookmarkEnd w:id="6"/>
@@ -2443,11 +2442,7 @@
         <w:t xml:space="preserve">he former Axis SFDC 3.0 product. </w:t>
       </w:r>
       <w:r>
-        <w:t xml:space="preserve">The Axis Shop Floor Mobile 1.0 is a revamp of the Graphical User Interface with a modern </w:t>
-      </w:r>
-      <w:r>
-        <w:lastRenderedPageBreak/>
-        <w:t>and easier to use user interface over the existing traditional SMS Telnet interface with the ability to access the application wirelessly on ruggedized mobile devices and tablets running Android, iOS and Windows Mobile operating systems.</w:t>
+        <w:t>The Axis Shop Floor Mobile 1.0 is a revamp of the Graphical User Interface with a modern and easier to use user interface over the existing traditional SMS Telnet interface with the ability to access the application wirelessly on ruggedized mobile devices and tablets running Android, iOS and Windows Mobile operating systems.</w:t>
       </w:r>
     </w:p>
     <w:p>
@@ -2842,10 +2837,10 @@
               <w:t>\</w:t>
             </w:r>
             <w:r>
-              <w:t>Axis\Doc</w:t>
-            </w:r>
-            <w:r>
-              <w:t>s\Main\Source</w:t>
+              <w:t>Axis\Docs\Axis_ERP\</w:t>
+            </w:r>
+            <w:r>
+              <w:t>Main\Source</w:t>
             </w:r>
             <w:r>
               <w:t xml:space="preserve"> Axis Custom Code Modification Guide</w:t>
@@ -2883,10 +2878,10 @@
           </w:tcPr>
           <w:p>
             <w:r>
-              <w:t>$</w:t>
-            </w:r>
-            <w:r>
-              <w:t>\Axis\Docs\Main\Source\Axis Web Service Interface</w:t>
+              <w:t>$\Axis\Docs\Axis_ERP\Main</w:t>
+            </w:r>
+            <w:r>
+              <w:t>\Source\Axis Web Service Interface</w:t>
             </w:r>
           </w:p>
         </w:tc>
@@ -2921,10 +2916,10 @@
           </w:tcPr>
           <w:p>
             <w:r>
-              <w:t>$</w:t>
-            </w:r>
-            <w:r>
-              <w:t>\Axis\Docs\Main\Source\Axis_HwSw_Req</w:t>
+              <w:t>$\Axis\Docs\Axis_ERP\Main</w:t>
+            </w:r>
+            <w:r>
+              <w:t>\Source\Axis_HwSw_Req</w:t>
             </w:r>
           </w:p>
         </w:tc>
@@ -2959,10 +2954,10 @@
           </w:tcPr>
           <w:p>
             <w:r>
-              <w:t>$\</w:t>
-            </w:r>
-            <w:r>
-              <w:t>Axis\Docs\Main\Source\Axis_Web_Services</w:t>
+              <w:t>$\Axis\Docs\Axis_ERP\Main</w:t>
+            </w:r>
+            <w:r>
+              <w:t>\Source\Axis_Web_Services</w:t>
             </w:r>
           </w:p>
         </w:tc>
@@ -2997,10 +2992,10 @@
           </w:tcPr>
           <w:p>
             <w:r>
-              <w:t>$</w:t>
-            </w:r>
-            <w:r>
-              <w:t>\Axis\Docs\Main\Source\Installation Guide\Axis 7.1 Installation Guide</w:t>
+              <w:t>$\Axis\Docs\Axis_ERP\Main</w:t>
+            </w:r>
+            <w:r>
+              <w:t>\Source\Installation Guide\Axis 7.1 Installation Guide</w:t>
             </w:r>
           </w:p>
         </w:tc>
@@ -3035,10 +3030,10 @@
           </w:tcPr>
           <w:p>
             <w:r>
-              <w:t>$\</w:t>
-            </w:r>
-            <w:r>
-              <w:t>Axis\Docs\Main\Source\MS_SQL_Install Guide</w:t>
+              <w:t>$\Axis\Docs\Axis_ERP\Main</w:t>
+            </w:r>
+            <w:r>
+              <w:t>\Source\MS_SQL_Install Guide</w:t>
             </w:r>
           </w:p>
         </w:tc>
@@ -3073,10 +3068,10 @@
           </w:tcPr>
           <w:p>
             <w:r>
-              <w:t>$</w:t>
-            </w:r>
-            <w:r>
-              <w:t>\Axis\Docs\Main\Source\Online Help Projects</w:t>
+              <w:t>$\Axis\Docs\Axis_ERP\Main</w:t>
+            </w:r>
+            <w:r>
+              <w:t>\Source\Online Help Projects</w:t>
             </w:r>
           </w:p>
         </w:tc>
@@ -3091,6 +3086,7 @@
           </w:tcPr>
           <w:p>
             <w:r>
+              <w:lastRenderedPageBreak/>
               <w:t>Progress Upgrade Guide</w:t>
             </w:r>
           </w:p>
@@ -3111,10 +3107,10 @@
           </w:tcPr>
           <w:p>
             <w:r>
-              <w:t>$\</w:t>
-            </w:r>
-            <w:r>
-              <w:t>Axis\Docs\Main\Source\Progress_Upgrade Guide</w:t>
+              <w:t>$\Axis\Docs\Axis_ERP\Main</w:t>
+            </w:r>
+            <w:r>
+              <w:t>\Source\Progress_Upgrade Guide</w:t>
             </w:r>
           </w:p>
         </w:tc>
@@ -3129,7 +3125,6 @@
           </w:tcPr>
           <w:p>
             <w:r>
-              <w:lastRenderedPageBreak/>
               <w:t>Release Notes</w:t>
             </w:r>
           </w:p>
@@ -3150,10 +3145,10 @@
           </w:tcPr>
           <w:p>
             <w:r>
-              <w:t>$</w:t>
-            </w:r>
-            <w:r>
-              <w:t>\Axis\Docs\Main\Source\Axis_Release_Notes</w:t>
+              <w:t>$\Axis\Docs\Axis_ERP\Main</w:t>
+            </w:r>
+            <w:r>
+              <w:t>\Source\Axis_Release_Notes</w:t>
             </w:r>
           </w:p>
         </w:tc>
@@ -3188,10 +3183,10 @@
           </w:tcPr>
           <w:p>
             <w:r>
-              <w:t>$</w:t>
-            </w:r>
-            <w:r>
-              <w:t>\Axis\Docs\Main\Source\SFDC Training Projects\WSFDC Training Manual 7.1</w:t>
+              <w:t>$\Axis\Docs\Axis_ERP\Main</w:t>
+            </w:r>
+            <w:r>
+              <w:t>\Source\SFDC Training Projects\WSFDC Training Manual 7.1</w:t>
             </w:r>
           </w:p>
         </w:tc>
@@ -3226,10 +3221,10 @@
           </w:tcPr>
           <w:p>
             <w:r>
-              <w:t>$</w:t>
-            </w:r>
-            <w:r>
-              <w:t>\Axis\Docs\Main\Source\Upgrade Instructions\Axis 7.1_Upgrade Instructions</w:t>
+              <w:t>$\Axis\Docs\Axis_ERP\Main</w:t>
+            </w:r>
+            <w:r>
+              <w:t>\Source\Upgrade Instructions\Axis 7.1_Upgrade Instructions</w:t>
             </w:r>
           </w:p>
         </w:tc>
@@ -3264,10 +3259,10 @@
           </w:tcPr>
           <w:p>
             <w:r>
-              <w:t>$</w:t>
-            </w:r>
-            <w:r>
-              <w:t>\Axis\Docs\Main\Source\Whats New Axis 7.1</w:t>
+              <w:t>$\Axis\Docs\Axis_ERP\Main</w:t>
+            </w:r>
+            <w:r>
+              <w:t>\Source\Whats New Axis 7.1</w:t>
             </w:r>
           </w:p>
         </w:tc>
@@ -3414,10 +3409,10 @@
           </w:tcPr>
           <w:p>
             <w:r>
-              <w:t>$</w:t>
-            </w:r>
-            <w:r>
-              <w:t>\Axis\Docs\Main\Source\Online Help Projects\COP</w:t>
+              <w:t>$\Axis\Docs\Axis_ERP\Main</w:t>
+            </w:r>
+            <w:r>
+              <w:t>\Source\Online Help Projects\COP</w:t>
             </w:r>
           </w:p>
         </w:tc>
@@ -3452,10 +3447,10 @@
           </w:tcPr>
           <w:p>
             <w:r>
-              <w:t>$</w:t>
-            </w:r>
-            <w:r>
-              <w:t>\Axis\Docs\Main\Source\Online Help Projects\Cost Accounting</w:t>
+              <w:t>$\Axis\Docs\Axis_ERP\Main</w:t>
+            </w:r>
+            <w:r>
+              <w:t>\Source\Online Help Projects\Cost Accounting</w:t>
             </w:r>
           </w:p>
         </w:tc>
@@ -3490,10 +3485,10 @@
           </w:tcPr>
           <w:p>
             <w:r>
-              <w:t>$</w:t>
-            </w:r>
-            <w:r>
-              <w:t>\Axis\Docs\Main\Source\Online Help Projects\Cycle Scheduling</w:t>
+              <w:t>$\Axis\Docs\Axis_ERP\Main</w:t>
+            </w:r>
+            <w:r>
+              <w:t>\Source\Online Help Projects\Cycle Scheduling</w:t>
             </w:r>
           </w:p>
         </w:tc>
@@ -3528,10 +3523,10 @@
           </w:tcPr>
           <w:p>
             <w:r>
-              <w:t>$</w:t>
-            </w:r>
-            <w:r>
-              <w:t>\Axis\Docs\Main\Source\Online Help Projects\IC</w:t>
+              <w:t>$\Axis\Docs\Axis_ERP\Main</w:t>
+            </w:r>
+            <w:r>
+              <w:t>\Source\Online Help Projects\IC</w:t>
             </w:r>
           </w:p>
         </w:tc>
@@ -3546,6 +3541,7 @@
           </w:tcPr>
           <w:p>
             <w:r>
+              <w:lastRenderedPageBreak/>
               <w:t>MRP – Material Requirements Planning</w:t>
             </w:r>
           </w:p>
@@ -3566,10 +3562,10 @@
           </w:tcPr>
           <w:p>
             <w:r>
-              <w:t>$</w:t>
-            </w:r>
-            <w:r>
-              <w:t>\Axis\Docs\Main\Source\Online Help Projects\MRP</w:t>
+              <w:t>$\Axis\Docs\Axis_ERP\Main</w:t>
+            </w:r>
+            <w:r>
+              <w:t>\Source\Online Help Projects\MRP</w:t>
             </w:r>
           </w:p>
           <w:p>
@@ -3589,7 +3585,6 @@
           </w:tcPr>
           <w:p>
             <w:r>
-              <w:lastRenderedPageBreak/>
               <w:t>MTC – Material Tracking and Control</w:t>
             </w:r>
           </w:p>
@@ -3610,10 +3605,10 @@
           </w:tcPr>
           <w:p>
             <w:r>
-              <w:t>$</w:t>
-            </w:r>
-            <w:r>
-              <w:t>\Axis\Docs\Main\Source\Online Help Projects\MTC</w:t>
+              <w:t>$\Axis\Docs\Axis_ERP\Main</w:t>
+            </w:r>
+            <w:r>
+              <w:t>\Source\Online Help Projects\MTC</w:t>
             </w:r>
           </w:p>
         </w:tc>
@@ -3648,10 +3643,10 @@
           </w:tcPr>
           <w:p>
             <w:r>
-              <w:t>$</w:t>
-            </w:r>
-            <w:r>
-              <w:t>\Axis\Docs\Main\Source\Online Help Projects\Quality Tracking &amp; Control</w:t>
+              <w:t>$\Axis\Docs\Axis_ERP\Main</w:t>
+            </w:r>
+            <w:r>
+              <w:t>\Source\Online Help Projects\Quality Tracking &amp; Control</w:t>
             </w:r>
           </w:p>
         </w:tc>
@@ -3686,10 +3681,10 @@
           </w:tcPr>
           <w:p>
             <w:r>
-              <w:t>$</w:t>
-            </w:r>
-            <w:r>
-              <w:t>\Axis\Docs\Main\Source\Online Help Projects\e-Commerce</w:t>
+              <w:t>$\Axis\Docs\Axis_ERP\Main</w:t>
+            </w:r>
+            <w:r>
+              <w:t>\Source\Online Help Projects\e-Commerce</w:t>
             </w:r>
           </w:p>
         </w:tc>
@@ -3724,10 +3719,10 @@
           </w:tcPr>
           <w:p>
             <w:r>
-              <w:t>$</w:t>
-            </w:r>
-            <w:r>
-              <w:t>\Axis\Docs\Main\Source\Online Help Projects\FIN</w:t>
+              <w:t>$\Axis\Docs\Axis_ERP\Main</w:t>
+            </w:r>
+            <w:r>
+              <w:t>\Source\Online Help Projects\FIN</w:t>
             </w:r>
           </w:p>
         </w:tc>
@@ -3762,10 +3757,10 @@
           </w:tcPr>
           <w:p>
             <w:r>
-              <w:t>$</w:t>
-            </w:r>
-            <w:r>
-              <w:t>\Axis\Docs\Main\Source\Online Help Projects\GR</w:t>
+              <w:t>$\Axis\Docs\Axis_ERP\Main</w:t>
+            </w:r>
+            <w:r>
+              <w:t>\Source\Online Help Projects\GR</w:t>
             </w:r>
           </w:p>
         </w:tc>
@@ -3800,10 +3795,10 @@
           </w:tcPr>
           <w:p>
             <w:r>
-              <w:t>$</w:t>
-            </w:r>
-            <w:r>
-              <w:t>\Axis\Docs\Main\Source\Online Help Projects\Labels</w:t>
+              <w:t>$\Axis\Docs\Axis_ERP\Main</w:t>
+            </w:r>
+            <w:r>
+              <w:t>\Source\Online Help Projects\Labels</w:t>
             </w:r>
           </w:p>
         </w:tc>
@@ -3838,10 +3833,10 @@
           </w:tcPr>
           <w:p>
             <w:r>
-              <w:t>$</w:t>
-            </w:r>
-            <w:r>
-              <w:t>\Axis\Docs\Main\Source\Online Help Projects\PR</w:t>
+              <w:t>$\Axis\Docs\Axis_ERP\Main</w:t>
+            </w:r>
+            <w:r>
+              <w:t>\Source\Online Help Projects\PR</w:t>
             </w:r>
           </w:p>
         </w:tc>
@@ -3876,10 +3871,10 @@
           </w:tcPr>
           <w:p>
             <w:r>
-              <w:t>$</w:t>
-            </w:r>
-            <w:r>
-              <w:t>\Axis\Docs\Main\Source\Online Help Projects\Process Routings</w:t>
+              <w:t>$\Axis\Docs\Axis_ERP\Main</w:t>
+            </w:r>
+            <w:r>
+              <w:t>\Source\Online Help Projects\Process Routings</w:t>
             </w:r>
           </w:p>
         </w:tc>
@@ -3894,6 +3889,7 @@
           </w:tcPr>
           <w:p>
             <w:r>
+              <w:lastRenderedPageBreak/>
               <w:t>SA – System Administration</w:t>
             </w:r>
           </w:p>
@@ -3914,10 +3910,10 @@
           </w:tcPr>
           <w:p>
             <w:r>
-              <w:t>$</w:t>
-            </w:r>
-            <w:r>
-              <w:t>\Axis\Docs\Main\Source\Online Help Projects\SA</w:t>
+              <w:t>$\Axis\Docs\Axis_ERP\Main</w:t>
+            </w:r>
+            <w:r>
+              <w:t>\Source\Online Help Projects\SA</w:t>
             </w:r>
           </w:p>
         </w:tc>
@@ -4047,7 +4043,6 @@
       </w:pPr>
       <w:bookmarkStart w:id="12" w:name="_Toc495931912"/>
       <w:r>
-        <w:lastRenderedPageBreak/>
         <w:t>Axis Data Warehouse</w:t>
       </w:r>
       <w:bookmarkEnd w:id="12"/>
@@ -4315,6 +4310,7 @@
       </w:pPr>
       <w:bookmarkStart w:id="14" w:name="_Toc495931914"/>
       <w:r>
+        <w:lastRenderedPageBreak/>
         <w:t>Axis Mobile</w:t>
       </w:r>
       <w:bookmarkEnd w:id="14"/>
@@ -4465,8 +4461,6 @@
             <w:r>
               <w:t>Release Notes (Check with PM)</w:t>
             </w:r>
-            <w:bookmarkStart w:id="15" w:name="_GoBack"/>
-            <w:bookmarkEnd w:id="15"/>
           </w:p>
         </w:tc>
         <w:tc>
@@ -4495,14 +4489,14 @@
       <w:pPr>
         <w:pStyle w:val="Heading2"/>
       </w:pPr>
-      <w:bookmarkStart w:id="16" w:name="_Toc495931915"/>
+      <w:bookmarkStart w:id="15" w:name="_Toc495931915"/>
       <w:r>
         <w:t xml:space="preserve">Main </w:t>
       </w:r>
       <w:r>
         <w:t>Release Process</w:t>
       </w:r>
-      <w:bookmarkEnd w:id="16"/>
+      <w:bookmarkEnd w:id="15"/>
     </w:p>
     <w:p>
       <w:pPr>
@@ -4589,7 +4583,6 @@
         </w:numPr>
       </w:pPr>
       <w:r>
-        <w:lastRenderedPageBreak/>
         <w:t>Upgrade Instructions</w:t>
       </w:r>
     </w:p>
@@ -4688,169 +4681,169 @@
       <w:pPr>
         <w:pStyle w:val="Heading2"/>
       </w:pPr>
-      <w:bookmarkStart w:id="17" w:name="_Toc495931916"/>
+      <w:bookmarkStart w:id="16" w:name="_Toc495931916"/>
       <w:r>
         <w:t>TFS</w:t>
       </w:r>
+      <w:bookmarkEnd w:id="16"/>
+    </w:p>
+    <w:p>
+      <w:r>
+        <w:t xml:space="preserve">Axis documents are available in TFS under the </w:t>
+      </w:r>
+      <w:r>
+        <w:rPr>
+          <w:b/>
+        </w:rPr>
+        <w:t>Back</w:t>
+      </w:r>
+      <w:r>
+        <w:rPr>
+          <w:b/>
+        </w:rPr>
+        <w:t xml:space="preserve"> Office</w:t>
+      </w:r>
+      <w:r>
+        <w:t xml:space="preserve"> collection.</w:t>
+      </w:r>
+    </w:p>
+    <w:p>
+      <w:r>
+        <w:t>$</w:t>
+      </w:r>
+      <w:r>
+        <w:t>\BackOffice\Axis\Docs</w:t>
+      </w:r>
+    </w:p>
+    <w:p>
+      <w:r>
+        <w:t>The folder structure is as follows:</w:t>
+      </w:r>
+    </w:p>
+    <w:p>
+      <w:r>
+        <w:lastRenderedPageBreak/>
+        <w:t>Doc&gt;Axis_ERP&gt;Main&gt;Source/Release</w:t>
+      </w:r>
+    </w:p>
+    <w:p>
+      <w:r>
+        <w:t>Doc&gt;</w:t>
+      </w:r>
+      <w:r>
+        <w:t xml:space="preserve"> </w:t>
+      </w:r>
+      <w:r>
+        <w:t>Axis_ERP&gt;Service&gt;Source/Release</w:t>
+      </w:r>
+    </w:p>
+    <w:p>
+      <w:r>
+        <w:t>Doc&gt;</w:t>
+      </w:r>
+      <w:r>
+        <w:t xml:space="preserve"> </w:t>
+      </w:r>
+      <w:r>
+        <w:t>Axis_ERP&gt;Release&gt;Source/Release</w:t>
+      </w:r>
+    </w:p>
+    <w:p>
+      <w:r>
+        <w:t>The content creation for a release is always done in Main&gt;Source.</w:t>
+      </w:r>
+    </w:p>
+    <w:p>
+      <w:r>
+        <w:t>After the release, the Main folder is branched out to Release. If there are any updated in the previous release, and there is a need for the doc to be re-released, then the update should be done in the Main/Releases folder.</w:t>
+      </w:r>
+    </w:p>
+    <w:p>
+      <w:pPr>
+        <w:pStyle w:val="Note"/>
+      </w:pPr>
+      <w:r>
+        <w:t>Note: Branching and merging concepts are followed for structuring the documents in TFS.</w:t>
+      </w:r>
+    </w:p>
+    <w:p>
+      <w:pPr>
+        <w:pStyle w:val="Heading2"/>
+      </w:pPr>
+      <w:bookmarkStart w:id="17" w:name="_Toc490057244"/>
+      <w:bookmarkStart w:id="18" w:name="_Toc495931917"/>
+      <w:r>
+        <w:t>Review Process</w:t>
+      </w:r>
       <w:bookmarkEnd w:id="17"/>
-    </w:p>
-    <w:p>
-      <w:r>
-        <w:t xml:space="preserve">Axis documents are available in TFS under the </w:t>
-      </w:r>
-      <w:r>
-        <w:rPr>
-          <w:b/>
-        </w:rPr>
-        <w:t>Back</w:t>
-      </w:r>
-      <w:r>
-        <w:rPr>
-          <w:b/>
-        </w:rPr>
-        <w:t xml:space="preserve"> Office</w:t>
-      </w:r>
-      <w:r>
-        <w:t xml:space="preserve"> collection.</w:t>
-      </w:r>
-    </w:p>
-    <w:p>
-      <w:r>
-        <w:t>$</w:t>
-      </w:r>
-      <w:r>
-        <w:t>\BackOffice\Axis\Docs</w:t>
-      </w:r>
-    </w:p>
-    <w:p>
-      <w:r>
-        <w:t>The folder structure is as follows:</w:t>
-      </w:r>
-    </w:p>
-    <w:p>
-      <w:r>
-        <w:t>Doc&gt;Axis_ERP&gt;Main&gt;Source/Release</w:t>
-      </w:r>
-    </w:p>
-    <w:p>
-      <w:r>
-        <w:t>Doc&gt;</w:t>
-      </w:r>
-      <w:r>
-        <w:t xml:space="preserve"> </w:t>
-      </w:r>
-      <w:r>
-        <w:t>Axis_ERP&gt;Service&gt;Source/Release</w:t>
-      </w:r>
-    </w:p>
-    <w:p>
-      <w:r>
-        <w:t>Doc&gt;</w:t>
-      </w:r>
-      <w:r>
-        <w:t xml:space="preserve"> </w:t>
-      </w:r>
-      <w:r>
-        <w:t>Axis_ERP&gt;Release&gt;Source/Release</w:t>
-      </w:r>
-    </w:p>
-    <w:p>
-      <w:r>
-        <w:t>The content creation for a release is always done in Main&gt;Source.</w:t>
-      </w:r>
-    </w:p>
-    <w:p>
-      <w:r>
-        <w:t>After the release, the Main folder is branched out to Release. If there are any updated in the previous release, and there is a need for the doc to be re-released, then the update should be done in the Main/Releases folder.</w:t>
-      </w:r>
-    </w:p>
-    <w:p>
-      <w:pPr>
-        <w:pStyle w:val="Note"/>
-      </w:pPr>
-      <w:r>
-        <w:t>Note: Branching and merging concepts are followed for structuring the documents in TFS.</w:t>
+      <w:bookmarkEnd w:id="18"/>
+    </w:p>
+    <w:p>
+      <w:r>
+        <w:t xml:space="preserve">Follow the documentation review process for peer review. </w:t>
+      </w:r>
+    </w:p>
+    <w:p>
+      <w:r>
+        <w:t>Use the following path to send docs for shared review to QA and BA:</w:t>
+      </w:r>
+    </w:p>
+    <w:p>
+      <w:r>
+        <w:t>\\banfs01\rddoc\ApteanDocs\Reviews\Techni</w:t>
+      </w:r>
+      <w:r>
+        <w:t>calReview\Axis\</w:t>
+      </w:r>
+    </w:p>
+    <w:p>
+      <w:r>
+        <w:t>Get sign off from the QA team, BA and Support team for each of the docs before the release. The Release Notes should be reviewed and signed off by the entire team.</w:t>
+      </w:r>
+    </w:p>
+    <w:p>
+      <w:pPr>
+        <w:rPr>
+          <w:rStyle w:val="Strong"/>
+        </w:rPr>
+      </w:pPr>
+      <w:r>
+        <w:rPr>
+          <w:rStyle w:val="Strong"/>
+        </w:rPr>
+        <w:t>For Doc Plans</w:t>
+      </w:r>
+    </w:p>
+    <w:p>
+      <w:r>
+        <w:t>Use the following location to share doc plans`:</w:t>
+      </w:r>
+    </w:p>
+    <w:p>
+      <w:pPr>
+        <w:rPr>
+          <w:lang w:val="en"/>
+        </w:rPr>
+      </w:pPr>
+      <w:r>
+        <w:t>\\banfs01\RDDoc\ApteanDocs\Axis\</w:t>
       </w:r>
     </w:p>
     <w:p>
       <w:pPr>
         <w:pStyle w:val="Heading2"/>
-      </w:pPr>
-      <w:bookmarkStart w:id="18" w:name="_Toc490057244"/>
-      <w:bookmarkStart w:id="19" w:name="_Toc495931917"/>
-      <w:r>
-        <w:t>Review Process</w:t>
-      </w:r>
-      <w:bookmarkEnd w:id="18"/>
+        <w:rPr>
+          <w:lang w:val="en"/>
+        </w:rPr>
+      </w:pPr>
+      <w:bookmarkStart w:id="19" w:name="_Toc495931918"/>
+      <w:r>
+        <w:rPr>
+          <w:lang w:val="en"/>
+        </w:rPr>
+        <w:t>SP Releases Process</w:t>
+      </w:r>
       <w:bookmarkEnd w:id="19"/>
-    </w:p>
-    <w:p>
-      <w:r>
-        <w:t xml:space="preserve">Follow the documentation review process for peer review. </w:t>
-      </w:r>
-    </w:p>
-    <w:p>
-      <w:r>
-        <w:t>Use the following path to send docs for shared review to QA and BA:</w:t>
-      </w:r>
-    </w:p>
-    <w:p>
-      <w:r>
-        <w:t>\\banfs01\rddoc\ApteanDocs\Reviews\Techni</w:t>
-      </w:r>
-      <w:r>
-        <w:t>calReview\Axis\</w:t>
-      </w:r>
-    </w:p>
-    <w:p>
-      <w:r>
-        <w:t>Get sign off from the QA team, BA and Support team for each of the docs before the release. The Release Notes should be reviewed and signed off by the entire team.</w:t>
-      </w:r>
-    </w:p>
-    <w:p>
-      <w:pPr>
-        <w:rPr>
-          <w:rStyle w:val="Strong"/>
-        </w:rPr>
-      </w:pPr>
-      <w:r>
-        <w:rPr>
-          <w:rStyle w:val="Strong"/>
-        </w:rPr>
-        <w:t>For Doc Plans</w:t>
-      </w:r>
-    </w:p>
-    <w:p>
-      <w:r>
-        <w:t>Use the following location to share doc plans`:</w:t>
-      </w:r>
-    </w:p>
-    <w:p>
-      <w:pPr>
-        <w:rPr>
-          <w:lang w:val="en"/>
-        </w:rPr>
-      </w:pPr>
-      <w:r>
-        <w:lastRenderedPageBreak/>
-        <w:t>\\banfs01\RDDoc\ApteanDocs\Axis\</w:t>
-      </w:r>
-    </w:p>
-    <w:p>
-      <w:pPr>
-        <w:pStyle w:val="Heading2"/>
-        <w:rPr>
-          <w:lang w:val="en"/>
-        </w:rPr>
-      </w:pPr>
-      <w:bookmarkStart w:id="20" w:name="_Toc495931918"/>
-      <w:r>
-        <w:rPr>
-          <w:lang w:val="en"/>
-        </w:rPr>
-        <w:t>SP Releases Process</w:t>
-      </w:r>
-      <w:bookmarkEnd w:id="20"/>
     </w:p>
     <w:p>
       <w:pPr>
@@ -4997,6 +4990,7 @@
         <w:rPr>
           <w:lang w:val="en"/>
         </w:rPr>
+        <w:lastRenderedPageBreak/>
         <w:tab/>
       </w:r>
       <w:r>
@@ -5060,8 +5054,25 @@
         <w:rPr>
           <w:lang w:val="en"/>
         </w:rPr>
-        <w:t>&lt;Add info about Pivotal CRM&gt;</w:t>
-      </w:r>
+        <w:t xml:space="preserve">For more information about accessing Pivotal, see </w:t>
+      </w:r>
+      <w:hyperlink w:anchor="_Using_Pivotal" w:history="1">
+        <w:r>
+          <w:rPr>
+            <w:rStyle w:val="Hyperlink"/>
+            <w:lang w:val="en"/>
+          </w:rPr>
+          <w:t>Using Pivotal</w:t>
+        </w:r>
+      </w:hyperlink>
+      <w:r>
+        <w:rPr>
+          <w:lang w:val="en"/>
+        </w:rPr>
+        <w:t>.</w:t>
+      </w:r>
+      <w:bookmarkStart w:id="20" w:name="_GoBack"/>
+      <w:bookmarkEnd w:id="20"/>
     </w:p>
     <w:p>
       <w:pPr>
@@ -5262,16 +5273,10 @@
           </w:tcPr>
           <w:p>
             <w:r>
-              <w:t>$</w:t>
-            </w:r>
-            <w:r>
-              <w:t>\</w:t>
-            </w:r>
-            <w:r>
-              <w:t>Axis\Doc</w:t>
-            </w:r>
-            <w:r>
-              <w:t>s\Main\Source</w:t>
+              <w:t>$\Axis\Docs\Axis_ERP\Main</w:t>
+            </w:r>
+            <w:r>
+              <w:t>\Source</w:t>
             </w:r>
             <w:r>
               <w:t xml:space="preserve"> Axis Custom Code Modification Guide</w:t>
@@ -5403,10 +5408,67 @@
         <w:rPr>
           <w:lang w:val="en"/>
         </w:rPr>
+        <w:t>Doc CR Process</w:t>
+      </w:r>
+      <w:bookmarkEnd w:id="22"/>
+    </w:p>
+    <w:p>
+      <w:pPr>
+        <w:rPr>
+          <w:lang w:val="en"/>
+        </w:rPr>
+      </w:pPr>
+      <w:r>
+        <w:rPr>
+          <w:lang w:val="en"/>
+        </w:rPr>
+        <w:t xml:space="preserve">Update the </w:t>
+      </w:r>
+      <w:r>
+        <w:rPr>
+          <w:lang w:val="en"/>
+        </w:rPr>
+        <w:t>documents for bugs, either product fix or documentation bugs.</w:t>
+      </w:r>
+    </w:p>
+    <w:p>
+      <w:pPr>
+        <w:rPr>
+          <w:lang w:val="en"/>
+        </w:rPr>
+      </w:pPr>
+      <w:r>
+        <w:rPr>
+          <w:lang w:val="en"/>
+        </w:rPr>
+        <w:t>After you update the update the document</w:t>
+      </w:r>
+      <w:r>
+        <w:rPr>
+          <w:lang w:val="en"/>
+        </w:rPr>
+        <w:t xml:space="preserve"> for a doc bug</w:t>
+      </w:r>
+      <w:r>
+        <w:rPr>
+          <w:lang w:val="en"/>
+        </w:rPr>
+        <w:t>, ensure you update the bug with the changes made to the documents along with the TFS path to the updated documents. Also, add the overview of the changes and the TFS paths of the updated documents in the Resolution tab of the corresponding CR.</w:t>
+      </w:r>
+    </w:p>
+    <w:p>
+      <w:pPr>
+        <w:rPr>
+          <w:lang w:val="en"/>
+        </w:rPr>
+      </w:pPr>
+      <w:r>
+        <w:rPr>
+          <w:lang w:val="en"/>
+        </w:rPr>
         <w:lastRenderedPageBreak/>
-        <w:t>Doc CR Process</w:t>
-      </w:r>
-      <w:bookmarkEnd w:id="22"/>
+        <w:t>Add the details of the documentation updates for each SP release under the Documentation Changes section in the SP release notes.</w:t>
+      </w:r>
     </w:p>
     <w:p>
       <w:pPr>
@@ -5418,13 +5480,13 @@
         <w:rPr>
           <w:lang w:val="en"/>
         </w:rPr>
-        <w:t xml:space="preserve">Update the </w:t>
+        <w:t>Attached is Peter’s email</w:t>
       </w:r>
       <w:r>
         <w:rPr>
           <w:lang w:val="en"/>
         </w:rPr>
-        <w:t>documents for bugs, either product fix or documentation bugs.</w:t>
+        <w:t xml:space="preserve"> requesting for the process.</w:t>
       </w:r>
     </w:p>
     <w:p>
@@ -5437,68 +5499,11 @@
         <w:rPr>
           <w:lang w:val="en"/>
         </w:rPr>
-        <w:t>After you update the update the document</w:t>
-      </w:r>
-      <w:r>
-        <w:rPr>
-          <w:lang w:val="en"/>
-        </w:rPr>
-        <w:t xml:space="preserve"> for a doc bug</w:t>
-      </w:r>
-      <w:r>
-        <w:rPr>
-          <w:lang w:val="en"/>
-        </w:rPr>
-        <w:t>, ensure you update the bug with the changes made to the documents along with the TFS path to the updated documents. Also, add the overview of the changes and the TFS paths of the updated documents in the Resolution tab of the corresponding CR.</w:t>
-      </w:r>
-    </w:p>
-    <w:p>
-      <w:pPr>
-        <w:rPr>
-          <w:lang w:val="en"/>
-        </w:rPr>
-      </w:pPr>
-      <w:r>
-        <w:rPr>
-          <w:lang w:val="en"/>
-        </w:rPr>
-        <w:t>Add the details of the documentation updates for each SP release under the Documentation Changes section in the SP release notes.</w:t>
-      </w:r>
-    </w:p>
-    <w:p>
-      <w:pPr>
-        <w:rPr>
-          <w:lang w:val="en"/>
-        </w:rPr>
-      </w:pPr>
-      <w:r>
-        <w:rPr>
-          <w:lang w:val="en"/>
-        </w:rPr>
-        <w:t>Attached is Peter’s email</w:t>
-      </w:r>
-      <w:r>
-        <w:rPr>
-          <w:lang w:val="en"/>
-        </w:rPr>
-        <w:t xml:space="preserve"> requesting for the process.</w:t>
-      </w:r>
-    </w:p>
-    <w:p>
-      <w:pPr>
-        <w:rPr>
-          <w:lang w:val="en"/>
-        </w:rPr>
-      </w:pPr>
-      <w:r>
-        <w:rPr>
-          <w:lang w:val="en"/>
-        </w:rPr>
-        <w:object w:dxaOrig="7591" w:dyaOrig="811">
-          <v:shape id="_x0000_i1025" type="#_x0000_t75" style="width:379.5pt;height:40.5pt" o:ole="">
+        <w:object w:dxaOrig="7590" w:dyaOrig="810">
+          <v:shape id="_x0000_i1026" type="#_x0000_t75" style="width:379.6pt;height:40.3pt" o:ole="">
             <v:imagedata r:id="rId22" o:title=""/>
           </v:shape>
-          <o:OLEObject Type="Embed" ProgID="Package" ShapeID="_x0000_i1025" DrawAspect="Content" ObjectID="_1569746053" r:id="rId23"/>
+          <o:OLEObject Type="Embed" ProgID="Package" ShapeID="_x0000_i1026" DrawAspect="Content" ObjectID="_1572097763" r:id="rId23"/>
         </w:object>
       </w:r>
       <w:bookmarkStart w:id="23" w:name="_MON_1569673085"/>
@@ -5508,10 +5513,10 @@
           <w:lang w:val="en"/>
         </w:rPr>
         <w:object w:dxaOrig="7023" w:dyaOrig="337">
-          <v:shape id="_x0000_i1026" type="#_x0000_t75" style="width:351pt;height:16.5pt" o:ole="">
+          <v:shape id="_x0000_i1025" type="#_x0000_t75" style="width:351.35pt;height:16.7pt" o:ole="">
             <v:imagedata r:id="rId24" o:title=""/>
           </v:shape>
-          <o:OLEObject Type="Embed" ProgID="Word.Document.12" ShapeID="_x0000_i1026" DrawAspect="Content" ObjectID="_1569746054" r:id="rId25">
+          <o:OLEObject Type="Embed" ProgID="Word.Document.12" ShapeID="_x0000_i1025" DrawAspect="Content" ObjectID="_1572097764" r:id="rId25">
             <o:FieldCodes>\s</o:FieldCodes>
           </o:OLEObject>
         </w:object>
@@ -5524,14 +5529,14 @@
           <w:lang w:val="en"/>
         </w:rPr>
       </w:pPr>
-      <w:bookmarkStart w:id="24" w:name="_Toc495931921"/>
+      <w:bookmarkStart w:id="24" w:name="_Using_Pivotal"/>
+      <w:bookmarkEnd w:id="24"/>
       <w:r>
         <w:rPr>
           <w:lang w:val="en"/>
         </w:rPr>
-        <w:t>Context Sensitive Help Process</w:t>
-      </w:r>
-      <w:bookmarkEnd w:id="24"/>
+        <w:t>Using Pivotal</w:t>
+      </w:r>
     </w:p>
     <w:p>
       <w:pPr>
@@ -5543,117 +5548,7 @@
         <w:rPr>
           <w:lang w:val="en"/>
         </w:rPr>
-        <w:t>A header file is a simple text file that contains basic information about connecting the dialogs or windows in a software application to the corresponding topics in the Help syste</w:t>
-      </w:r>
-      <w:r>
-        <w:rPr>
-          <w:lang w:val="en"/>
-        </w:rPr>
-        <w:t xml:space="preserve">m. </w:t>
-      </w:r>
-      <w:r>
-        <w:rPr>
-          <w:lang w:val="en"/>
-        </w:rPr>
-        <w:t xml:space="preserve">A header file has an </w:t>
-      </w:r>
-      <w:r>
-        <w:rPr>
-          <w:i/>
-          <w:lang w:val="en"/>
-        </w:rPr>
-        <w:t>.h</w:t>
-      </w:r>
-      <w:r>
-        <w:rPr>
-          <w:lang w:val="en"/>
-        </w:rPr>
-        <w:t xml:space="preserve"> extension and is stored in the </w:t>
-      </w:r>
-      <w:r>
-        <w:rPr>
-          <w:i/>
-          <w:lang w:val="en"/>
-        </w:rPr>
-        <w:t>Project Organ</w:t>
-      </w:r>
-      <w:r>
-        <w:rPr>
-          <w:i/>
-          <w:lang w:val="en"/>
-        </w:rPr>
-        <w:t>izer</w:t>
-      </w:r>
-      <w:r>
-        <w:rPr>
-          <w:lang w:val="en"/>
-        </w:rPr>
-        <w:t xml:space="preserve"> under the </w:t>
-      </w:r>
-      <w:r>
-        <w:rPr>
-          <w:i/>
-          <w:lang w:val="en"/>
-        </w:rPr>
-        <w:t>Advanced</w:t>
-      </w:r>
-      <w:r>
-        <w:rPr>
-          <w:lang w:val="en"/>
-        </w:rPr>
-        <w:t xml:space="preserve"> folder.</w:t>
-      </w:r>
-    </w:p>
-    <w:p>
-      <w:pPr>
-        <w:rPr>
-          <w:lang w:val="en"/>
-        </w:rPr>
-      </w:pPr>
-      <w:r>
-        <w:rPr>
-          <w:lang w:val="en"/>
-        </w:rPr>
-        <w:t>An alias file is used to populate a header file with the information necessary for producing context-sensitive Help (CSH). In Flare, you can open an alias file and use the Alias Editor to create and assign identifiers for the header file. You can use a single alias file in a project for multiple header files, or you can create a separate alias file to go with each header file.</w:t>
-      </w:r>
-      <w:r>
-        <w:rPr>
-          <w:lang w:val="en"/>
-        </w:rPr>
-        <w:t xml:space="preserve"> </w:t>
-      </w:r>
-      <w:r>
-        <w:rPr>
-          <w:lang w:val="en"/>
-        </w:rPr>
-        <w:t>An alias file has a .</w:t>
-      </w:r>
-      <w:r>
-        <w:rPr>
-          <w:i/>
-          <w:lang w:val="en"/>
-        </w:rPr>
-        <w:t>flali</w:t>
-      </w:r>
-      <w:r>
-        <w:rPr>
-          <w:lang w:val="en"/>
-        </w:rPr>
-        <w:t xml:space="preserve"> extension and is stored in the Project Organizer under the Advanced folder.</w:t>
-      </w:r>
-    </w:p>
-    <w:p>
-      <w:pPr>
-        <w:pStyle w:val="Subtitle"/>
-        <w:rPr>
-          <w:rStyle w:val="Strong"/>
-        </w:rPr>
-      </w:pPr>
-      <w:r>
-        <w:rPr>
-          <w:rStyle w:val="Strong"/>
-        </w:rPr>
-        <w:t>Procedure</w:t>
+        <w:t>You do not need Pivotal installed locally on the PC. You can use remote desktop to connect to the terminal server and start Pivotal from there.</w:t>
       </w:r>
     </w:p>
     <w:p>
@@ -5661,11 +5556,53 @@
         <w:pStyle w:val="ListParagraph"/>
         <w:numPr>
           <w:ilvl w:val="0"/>
-          <w:numId w:val="48"/>
+          <w:numId w:val="49"/>
         </w:numPr>
-      </w:pPr>
-      <w:r>
-        <w:t>Open the desired Flare project.</w:t>
+        <w:rPr>
+          <w:lang w:val="en"/>
+        </w:rPr>
+      </w:pPr>
+      <w:r>
+        <w:rPr>
+          <w:lang w:val="en"/>
+        </w:rPr>
+        <w:t xml:space="preserve">Click Start </w:t>
+      </w:r>
+      <w:r>
+        <w:rPr>
+          <w:lang w:val="en"/>
+        </w:rPr>
+        <w:sym w:font="Wingdings" w:char="F0E0"/>
+      </w:r>
+      <w:r>
+        <w:rPr>
+          <w:lang w:val="en"/>
+        </w:rPr>
+        <w:t xml:space="preserve"> All Programs </w:t>
+      </w:r>
+      <w:r>
+        <w:rPr>
+          <w:lang w:val="en"/>
+        </w:rPr>
+        <w:sym w:font="Wingdings" w:char="F0E0"/>
+      </w:r>
+      <w:r>
+        <w:rPr>
+          <w:lang w:val="en"/>
+        </w:rPr>
+        <w:t xml:space="preserve"> Accessories </w:t>
+      </w:r>
+      <w:r>
+        <w:rPr>
+          <w:lang w:val="en"/>
+        </w:rPr>
+        <w:sym w:font="Wingdings" w:char="F0E0"/>
+      </w:r>
+      <w:r>
+        <w:rPr>
+          <w:lang w:val="en"/>
+        </w:rPr>
+        <w:t xml:space="preserve"> Remote Desktop.</w:t>
       </w:r>
     </w:p>
     <w:p>
@@ -5673,162 +5610,41 @@
         <w:pStyle w:val="ListParagraph"/>
         <w:numPr>
           <w:ilvl w:val="0"/>
-          <w:numId w:val="48"/>
+          <w:numId w:val="49"/>
         </w:numPr>
-      </w:pPr>
-      <w:r>
-        <w:t xml:space="preserve">Choose </w:t>
-      </w:r>
-      <w:r>
-        <w:t>Project</w:t>
-      </w:r>
-      <w:r>
-        <w:t xml:space="preserve"> </w:t>
-      </w:r>
-      <w:r>
-        <w:t>Organiser</w:t>
-      </w:r>
-      <w:r>
-        <w:t xml:space="preserve"> -&gt;</w:t>
-      </w:r>
-      <w:r>
-        <w:t>Advanced</w:t>
-      </w:r>
-      <w:r>
-        <w:t xml:space="preserve">-&gt; </w:t>
-      </w:r>
-      <w:r>
-        <w:t>Alias file</w:t>
-      </w:r>
-      <w:r>
-        <w:t>.</w:t>
+        <w:rPr>
+          <w:lang w:val="en"/>
+        </w:rPr>
+      </w:pPr>
+      <w:r>
+        <w:rPr>
+          <w:lang w:val="en"/>
+        </w:rPr>
+        <w:t>Enter ‘PivotalCRMTS.aptean.com’ in</w:t>
+      </w:r>
+      <w:r>
+        <w:rPr>
+          <w:lang w:val="en"/>
+        </w:rPr>
+        <w:t xml:space="preserve"> the Computer field as shown.</w:t>
       </w:r>
     </w:p>
     <w:p>
       <w:pPr>
         <w:pStyle w:val="ListParagraph"/>
-        <w:numPr>
-          <w:ilvl w:val="0"/>
-          <w:numId w:val="48"/>
-        </w:numPr>
-      </w:pPr>
-      <w:r>
-        <w:t>Change the Alias Editor from all files to the “.h” files.</w:t>
-      </w:r>
-    </w:p>
-    <w:p>
-      <w:pPr>
-        <w:pStyle w:val="ListParagraph"/>
-        <w:numPr>
-          <w:ilvl w:val="0"/>
-          <w:numId w:val="48"/>
-        </w:numPr>
-      </w:pPr>
-      <w:r>
-        <w:t>Select the identifier for linking by comparing the program</w:t>
-      </w:r>
-      <w:r>
-        <w:t xml:space="preserve"> </w:t>
-      </w:r>
-      <w:r>
-        <w:t>name which is mentioned, for our own reference, under the respective topic heading.</w:t>
-      </w:r>
-      <w:r>
-        <w:t xml:space="preserve"> </w:t>
-      </w:r>
-    </w:p>
-    <w:p>
-      <w:pPr>
-        <w:pStyle w:val="ListParagraph"/>
-        <w:numPr>
-          <w:ilvl w:val="0"/>
-          <w:numId w:val="48"/>
-        </w:numPr>
-      </w:pPr>
-      <w:r>
-        <w:t>Assign topic to its respective identifier and assign the identifier with a unique number (follow the numbering pattern as followed in the file).</w:t>
-      </w:r>
-    </w:p>
-    <w:p>
-      <w:pPr>
-        <w:pStyle w:val="ListParagraph"/>
-        <w:numPr>
-          <w:ilvl w:val="0"/>
-          <w:numId w:val="48"/>
-        </w:numPr>
-      </w:pPr>
-      <w:r>
-        <w:t>Once every file is linked, provide the product developer with the identifier name and the unique number in a note file.</w:t>
-      </w:r>
-    </w:p>
-    <w:p>
-      <w:pPr>
-        <w:pStyle w:val="ListParagraph"/>
-        <w:numPr>
-          <w:ilvl w:val="0"/>
-          <w:numId w:val="48"/>
-        </w:numPr>
-      </w:pPr>
-      <w:r>
-        <w:t>One can follow the previous note files to see what format the identifiers are provided in.</w:t>
-      </w:r>
-    </w:p>
-    <w:p>
-      <w:pPr>
-        <w:pStyle w:val="Heading2"/>
-      </w:pPr>
-      <w:bookmarkStart w:id="25" w:name="_Toc495931922"/>
-      <w:r>
-        <w:lastRenderedPageBreak/>
-        <w:t>Taking Screenshots</w:t>
-      </w:r>
-      <w:bookmarkEnd w:id="25"/>
-    </w:p>
-    <w:p>
-      <w:r>
-        <w:t>Screenshots must be in PNG format with a dpi of 300 px.</w:t>
-      </w:r>
-    </w:p>
-    <w:p>
-      <w:r>
-        <w:t>While taking screenshots for Axis ERP documentation, set the background color to blue as shown in the following illustration.</w:t>
-      </w:r>
-    </w:p>
-    <w:p>
-      <w:r>
-        <w:t xml:space="preserve">From the menu, go to Settings </w:t>
-      </w:r>
-      <w:r>
-        <w:sym w:font="Wingdings" w:char="F0E0"/>
-      </w:r>
-      <w:r>
-        <w:t xml:space="preserve"> Colors.</w:t>
-      </w:r>
-    </w:p>
-    <w:p>
-      <w:r>
-        <w:t xml:space="preserve">Select the </w:t>
-      </w:r>
-      <w:r>
-        <w:rPr>
-          <w:i/>
-        </w:rPr>
-        <w:t>Background</w:t>
-      </w:r>
-      <w:r>
-        <w:t xml:space="preserve"> color shown here:</w:t>
-      </w:r>
-    </w:p>
-    <w:p>
+        <w:rPr>
+          <w:lang w:val="en"/>
+        </w:rPr>
+      </w:pPr>
       <w:r>
         <w:rPr>
           <w:noProof/>
         </w:rPr>
         <w:drawing>
-          <wp:inline distT="0" distB="0" distL="0" distR="0" wp14:anchorId="53AE102F" wp14:editId="5DCD6AD4">
-            <wp:extent cx="5304762" cy="4476190"/>
-            <wp:effectExtent l="0" t="0" r="0" b="635"/>
-            <wp:docPr id="1" name="Picture 1"/>
+          <wp:inline distT="0" distB="0" distL="0" distR="0" wp14:anchorId="71479447" wp14:editId="2B050CDD">
+            <wp:extent cx="4009524" cy="2466667"/>
+            <wp:effectExtent l="0" t="0" r="0" b="0"/>
+            <wp:docPr id="29" name="Picture 29"/>
             <wp:cNvGraphicFramePr>
               <a:graphicFrameLocks xmlns:a="http://schemas.openxmlformats.org/drawingml/2006/main" noChangeAspect="1"/>
             </wp:cNvGraphicFramePr>
@@ -5848,6 +5664,382 @@
                   <pic:spPr>
                     <a:xfrm>
                       <a:off x="0" y="0"/>
+                      <a:ext cx="4009524" cy="2466667"/>
+                    </a:xfrm>
+                    <a:prstGeom prst="rect">
+                      <a:avLst/>
+                    </a:prstGeom>
+                  </pic:spPr>
+                </pic:pic>
+              </a:graphicData>
+            </a:graphic>
+          </wp:inline>
+        </w:drawing>
+      </w:r>
+    </w:p>
+    <w:p>
+      <w:pPr>
+        <w:pStyle w:val="ListParagraph"/>
+        <w:numPr>
+          <w:ilvl w:val="0"/>
+          <w:numId w:val="49"/>
+        </w:numPr>
+        <w:rPr>
+          <w:lang w:val="en"/>
+        </w:rPr>
+      </w:pPr>
+      <w:r>
+        <w:rPr>
+          <w:lang w:val="en"/>
+        </w:rPr>
+        <w:t>Click Connect and use your SSO credentials to log in to the remote desktop.</w:t>
+      </w:r>
+    </w:p>
+    <w:p>
+      <w:pPr>
+        <w:rPr>
+          <w:lang w:val="en"/>
+        </w:rPr>
+      </w:pPr>
+      <w:r>
+        <w:rPr>
+          <w:lang w:val="en"/>
+        </w:rPr>
+        <w:t>After the documents are updated with the CR changes for a doc CR, update the Resolution tab with the TFS path of the updated documents and include brief description of the changes made so that Support team is aware of the fix provided for the issue.</w:t>
+      </w:r>
+    </w:p>
+    <w:p>
+      <w:pPr>
+        <w:pStyle w:val="Heading2"/>
+        <w:rPr>
+          <w:lang w:val="en"/>
+        </w:rPr>
+      </w:pPr>
+      <w:bookmarkStart w:id="25" w:name="_Toc495931921"/>
+      <w:r>
+        <w:rPr>
+          <w:lang w:val="en"/>
+        </w:rPr>
+        <w:lastRenderedPageBreak/>
+        <w:t>Context Sensitive Help Process</w:t>
+      </w:r>
+      <w:bookmarkEnd w:id="25"/>
+    </w:p>
+    <w:p>
+      <w:pPr>
+        <w:rPr>
+          <w:lang w:val="en"/>
+        </w:rPr>
+      </w:pPr>
+      <w:r>
+        <w:rPr>
+          <w:lang w:val="en"/>
+        </w:rPr>
+        <w:t>A header file is a simple text file that contains basic information about connecting the dialogs or windows in a software application to the corresponding topics in the Help syste</w:t>
+      </w:r>
+      <w:r>
+        <w:rPr>
+          <w:lang w:val="en"/>
+        </w:rPr>
+        <w:t xml:space="preserve">m. </w:t>
+      </w:r>
+      <w:r>
+        <w:rPr>
+          <w:lang w:val="en"/>
+        </w:rPr>
+        <w:t xml:space="preserve">A header file has an </w:t>
+      </w:r>
+      <w:r>
+        <w:rPr>
+          <w:i/>
+          <w:lang w:val="en"/>
+        </w:rPr>
+        <w:t>.h</w:t>
+      </w:r>
+      <w:r>
+        <w:rPr>
+          <w:lang w:val="en"/>
+        </w:rPr>
+        <w:t xml:space="preserve"> extension and is stored in the </w:t>
+      </w:r>
+      <w:r>
+        <w:rPr>
+          <w:i/>
+          <w:lang w:val="en"/>
+        </w:rPr>
+        <w:t>Project Organ</w:t>
+      </w:r>
+      <w:r>
+        <w:rPr>
+          <w:i/>
+          <w:lang w:val="en"/>
+        </w:rPr>
+        <w:t>izer</w:t>
+      </w:r>
+      <w:r>
+        <w:rPr>
+          <w:lang w:val="en"/>
+        </w:rPr>
+        <w:t xml:space="preserve"> under the </w:t>
+      </w:r>
+      <w:r>
+        <w:rPr>
+          <w:i/>
+          <w:lang w:val="en"/>
+        </w:rPr>
+        <w:t>Advanced</w:t>
+      </w:r>
+      <w:r>
+        <w:rPr>
+          <w:lang w:val="en"/>
+        </w:rPr>
+        <w:t xml:space="preserve"> folder.</w:t>
+      </w:r>
+    </w:p>
+    <w:p>
+      <w:pPr>
+        <w:rPr>
+          <w:lang w:val="en"/>
+        </w:rPr>
+      </w:pPr>
+      <w:r>
+        <w:rPr>
+          <w:lang w:val="en"/>
+        </w:rPr>
+        <w:t>An alias file is used to populate a header file with the information necessary for producing context-sensitive Help (CSH). In Flare, you can open an alias file and use the Alias Editor to create and assign identifiers for the header file. You can use a single alias file in a project for multiple header files, or you can create a separate alias file to go with each header file.</w:t>
+      </w:r>
+      <w:r>
+        <w:rPr>
+          <w:lang w:val="en"/>
+        </w:rPr>
+        <w:t xml:space="preserve"> </w:t>
+      </w:r>
+      <w:r>
+        <w:rPr>
+          <w:lang w:val="en"/>
+        </w:rPr>
+        <w:t>An alias file has a .</w:t>
+      </w:r>
+      <w:r>
+        <w:rPr>
+          <w:i/>
+          <w:lang w:val="en"/>
+        </w:rPr>
+        <w:t>flali</w:t>
+      </w:r>
+      <w:r>
+        <w:rPr>
+          <w:lang w:val="en"/>
+        </w:rPr>
+        <w:t xml:space="preserve"> extension and is stored in the Project Organizer under the Advanced folder.</w:t>
+      </w:r>
+    </w:p>
+    <w:p>
+      <w:pPr>
+        <w:pStyle w:val="Subtitle"/>
+        <w:rPr>
+          <w:rStyle w:val="Strong"/>
+        </w:rPr>
+      </w:pPr>
+      <w:r>
+        <w:rPr>
+          <w:rStyle w:val="Strong"/>
+        </w:rPr>
+        <w:t>Procedure</w:t>
+      </w:r>
+    </w:p>
+    <w:p>
+      <w:pPr>
+        <w:pStyle w:val="ListParagraph"/>
+        <w:numPr>
+          <w:ilvl w:val="0"/>
+          <w:numId w:val="48"/>
+        </w:numPr>
+      </w:pPr>
+      <w:r>
+        <w:t>Open the desired Flare project.</w:t>
+      </w:r>
+    </w:p>
+    <w:p>
+      <w:pPr>
+        <w:pStyle w:val="ListParagraph"/>
+        <w:numPr>
+          <w:ilvl w:val="0"/>
+          <w:numId w:val="48"/>
+        </w:numPr>
+      </w:pPr>
+      <w:r>
+        <w:t xml:space="preserve">Choose </w:t>
+      </w:r>
+      <w:r>
+        <w:t>Project</w:t>
+      </w:r>
+      <w:r>
+        <w:t xml:space="preserve"> </w:t>
+      </w:r>
+      <w:r>
+        <w:t>Organiser</w:t>
+      </w:r>
+      <w:r>
+        <w:t xml:space="preserve"> -&gt;</w:t>
+      </w:r>
+      <w:r>
+        <w:t>Advanced</w:t>
+      </w:r>
+      <w:r>
+        <w:t xml:space="preserve">-&gt; </w:t>
+      </w:r>
+      <w:r>
+        <w:t>Alias file</w:t>
+      </w:r>
+      <w:r>
+        <w:t>.</w:t>
+      </w:r>
+    </w:p>
+    <w:p>
+      <w:pPr>
+        <w:pStyle w:val="ListParagraph"/>
+        <w:numPr>
+          <w:ilvl w:val="0"/>
+          <w:numId w:val="48"/>
+        </w:numPr>
+      </w:pPr>
+      <w:r>
+        <w:t>Change the Alias Editor from all files to the “.h” files.</w:t>
+      </w:r>
+    </w:p>
+    <w:p>
+      <w:pPr>
+        <w:pStyle w:val="ListParagraph"/>
+        <w:numPr>
+          <w:ilvl w:val="0"/>
+          <w:numId w:val="48"/>
+        </w:numPr>
+      </w:pPr>
+      <w:r>
+        <w:t>Select the identifier for linking by comparing the program</w:t>
+      </w:r>
+      <w:r>
+        <w:t xml:space="preserve"> </w:t>
+      </w:r>
+      <w:r>
+        <w:t>name which is mentioned, for our own reference, under the respective topic heading.</w:t>
+      </w:r>
+      <w:r>
+        <w:t xml:space="preserve"> </w:t>
+      </w:r>
+    </w:p>
+    <w:p>
+      <w:pPr>
+        <w:pStyle w:val="ListParagraph"/>
+        <w:numPr>
+          <w:ilvl w:val="0"/>
+          <w:numId w:val="48"/>
+        </w:numPr>
+      </w:pPr>
+      <w:r>
+        <w:t>Assign topic to its respective identifier and assign the identifier with a unique number (follow the numbering pattern as followed in the file).</w:t>
+      </w:r>
+    </w:p>
+    <w:p>
+      <w:pPr>
+        <w:pStyle w:val="ListParagraph"/>
+        <w:numPr>
+          <w:ilvl w:val="0"/>
+          <w:numId w:val="48"/>
+        </w:numPr>
+      </w:pPr>
+      <w:r>
+        <w:t>Once every file is linked, provide the product developer with the identifier name and the unique number in a note file.</w:t>
+      </w:r>
+    </w:p>
+    <w:p>
+      <w:pPr>
+        <w:pStyle w:val="ListParagraph"/>
+        <w:numPr>
+          <w:ilvl w:val="0"/>
+          <w:numId w:val="48"/>
+        </w:numPr>
+      </w:pPr>
+      <w:r>
+        <w:t>One can follow the previous note files to see what format the identifiers are provided in.</w:t>
+      </w:r>
+    </w:p>
+    <w:p>
+      <w:pPr>
+        <w:pStyle w:val="Heading2"/>
+      </w:pPr>
+      <w:bookmarkStart w:id="26" w:name="_Toc495931922"/>
+      <w:r>
+        <w:t>Taking Screenshots</w:t>
+      </w:r>
+      <w:bookmarkEnd w:id="26"/>
+    </w:p>
+    <w:p>
+      <w:r>
+        <w:t>Screenshots must be in PNG format with a dpi of 300 px.</w:t>
+      </w:r>
+    </w:p>
+    <w:p>
+      <w:r>
+        <w:t>While taking screenshots for Axis ERP documentation, set the background color to blue as shown in the following illustration.</w:t>
+      </w:r>
+    </w:p>
+    <w:p>
+      <w:r>
+        <w:t xml:space="preserve">From the menu, go to Settings </w:t>
+      </w:r>
+      <w:r>
+        <w:sym w:font="Wingdings" w:char="F0E0"/>
+      </w:r>
+      <w:r>
+        <w:t xml:space="preserve"> Colors.</w:t>
+      </w:r>
+    </w:p>
+    <w:p>
+      <w:r>
+        <w:t xml:space="preserve">Select the </w:t>
+      </w:r>
+      <w:r>
+        <w:rPr>
+          <w:i/>
+        </w:rPr>
+        <w:t>Background</w:t>
+      </w:r>
+      <w:r>
+        <w:t xml:space="preserve"> color shown here:</w:t>
+      </w:r>
+    </w:p>
+    <w:p>
+      <w:r>
+        <w:rPr>
+          <w:noProof/>
+        </w:rPr>
+        <w:lastRenderedPageBreak/>
+        <w:drawing>
+          <wp:inline distT="0" distB="0" distL="0" distR="0" wp14:anchorId="53AE102F" wp14:editId="5DCD6AD4">
+            <wp:extent cx="5304762" cy="4476190"/>
+            <wp:effectExtent l="0" t="0" r="0" b="635"/>
+            <wp:docPr id="1" name="Picture 1"/>
+            <wp:cNvGraphicFramePr>
+              <a:graphicFrameLocks xmlns:a="http://schemas.openxmlformats.org/drawingml/2006/main" noChangeAspect="1"/>
+            </wp:cNvGraphicFramePr>
+            <a:graphic xmlns:a="http://schemas.openxmlformats.org/drawingml/2006/main">
+              <a:graphicData uri="http://schemas.openxmlformats.org/drawingml/2006/picture">
+                <pic:pic xmlns:pic="http://schemas.openxmlformats.org/drawingml/2006/picture">
+                  <pic:nvPicPr>
+                    <pic:cNvPr id="1" name=""/>
+                    <pic:cNvPicPr/>
+                  </pic:nvPicPr>
+                  <pic:blipFill>
+                    <a:blip r:embed="rId27"/>
+                    <a:stretch>
+                      <a:fillRect/>
+                    </a:stretch>
+                  </pic:blipFill>
+                  <pic:spPr>
+                    <a:xfrm>
+                      <a:off x="0" y="0"/>
                       <a:ext cx="5304762" cy="4476190"/>
                     </a:xfrm>
                     <a:prstGeom prst="rect">
@@ -5862,8 +6054,8 @@
       </w:r>
     </w:p>
     <w:sectPr>
-      <w:headerReference w:type="default" r:id="rId27"/>
-      <w:headerReference w:type="first" r:id="rId28"/>
+      <w:headerReference w:type="default" r:id="rId28"/>
+      <w:headerReference w:type="first" r:id="rId29"/>
       <w:pgSz w:w="12240" w:h="15840" w:code="1"/>
       <w:pgMar w:top="1440" w:right="1440" w:bottom="1080" w:left="1440" w:header="720" w:footer="432" w:gutter="0"/>
       <w:pgNumType w:start="1"/>
@@ -5891,6 +6083,8 @@
     <w:p/>
     <w:p/>
     <w:p/>
+    <w:p/>
+    <w:p/>
   </w:endnote>
   <w:endnote w:type="continuationSeparator" w:id="0">
     <w:p>
@@ -5898,6 +6092,8 @@
         <w:continuationSeparator/>
       </w:r>
     </w:p>
+    <w:p/>
+    <w:p/>
     <w:p/>
     <w:p/>
     <w:p/>
@@ -6115,7 +6311,7 @@
         </mc:Choice>
         <mc:Fallback>
           <w:pict>
-            <v:rect w14:anchorId="40C88637" id="Rectangle 1" o:spid="_x0000_s1026" style="position:absolute;margin-left:-50.25pt;margin-top:-272.1pt;width:612pt;height:333pt;z-index:251659264;visibility:visible;mso-wrap-style:square;mso-width-percent:0;mso-height-percent:0;mso-wrap-distance-left:9pt;mso-wrap-distance-top:0;mso-wrap-distance-right:9pt;mso-wrap-distance-bottom:0;mso-position-horizontal:absolute;mso-position-horizontal-relative:text;mso-position-vertical:absolute;mso-position-vertical-relative:text;mso-width-percent:0;mso-height-percent:0;mso-width-relative:page;mso-height-relative:page;v-text-anchor:middle" o:gfxdata="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" fillcolor="#404040" stroked="f" strokecolor="#4a7ebb">
+            <v:rect w14:anchorId="1210B98B" id="Rectangle 1" o:spid="_x0000_s1026" style="position:absolute;margin-left:-50.25pt;margin-top:-272.1pt;width:612pt;height:333pt;z-index:251659264;visibility:visible;mso-wrap-style:square;mso-width-percent:0;mso-height-percent:0;mso-wrap-distance-left:9pt;mso-wrap-distance-top:0;mso-wrap-distance-right:9pt;mso-wrap-distance-bottom:0;mso-position-horizontal:absolute;mso-position-horizontal-relative:text;mso-position-vertical:absolute;mso-position-vertical-relative:text;mso-width-percent:0;mso-height-percent:0;mso-width-relative:page;mso-height-relative:page;v-text-anchor:middle" o:gfxdata="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" fillcolor="#404040" stroked="f" strokecolor="#4a7ebb">
               <v:shadow on="t" opacity="22936f" origin=",.5" offset="0,.63889mm"/>
             </v:rect>
           </w:pict>
@@ -6284,7 +6480,7 @@
             <w:fldChar w:fldCharType="separate"/>
           </w:r>
           <w:r>
-            <w:t>7</w:t>
+            <w:t>12</w:t>
           </w:r>
           <w:r>
             <w:fldChar w:fldCharType="end"/>
@@ -6385,7 +6581,7 @@
               <wp:inline distT="0" distB="0" distL="0" distR="0" wp14:anchorId="6D43403F" wp14:editId="4804A1A7">
                 <wp:extent cx="914400" cy="371475"/>
                 <wp:effectExtent l="19050" t="0" r="0" b="0"/>
-                <wp:docPr id="46" name="Picture 46" descr="Intuitive Logo_space above"/>
+                <wp:docPr id="35" name="Picture 35" descr="Intuitive Logo_space above"/>
                 <wp:cNvGraphicFramePr>
                   <a:graphicFrameLocks xmlns:a="http://schemas.openxmlformats.org/drawingml/2006/main" noChangeAspect="1"/>
                 </wp:cNvGraphicFramePr>
@@ -6589,6 +6785,8 @@
     <w:p/>
     <w:p/>
     <w:p/>
+    <w:p/>
+    <w:p/>
   </w:footnote>
   <w:footnote w:type="continuationSeparator" w:id="0">
     <w:p>
@@ -6596,6 +6794,8 @@
         <w:continuationSeparator/>
       </w:r>
     </w:p>
+    <w:p/>
+    <w:p/>
     <w:p/>
     <w:p/>
     <w:p/>
@@ -6637,7 +6837,7 @@
               <wp:lineTo x="2972" y="0"/>
             </wp:wrapPolygon>
           </wp:wrapThrough>
-          <wp:docPr id="41" name="Picture 41"/>
+          <wp:docPr id="30" name="Picture 30"/>
           <wp:cNvGraphicFramePr>
             <a:graphicFrameLocks xmlns:a="http://schemas.openxmlformats.org/drawingml/2006/main" noChangeAspect="1"/>
           </wp:cNvGraphicFramePr>
@@ -6761,7 +6961,7 @@
         </mc:Choice>
         <mc:Fallback>
           <w:pict>
-            <v:shapetype w14:anchorId="6830FD25" id="_x0000_t32" coordsize="21600,21600" o:spt="32" o:oned="t" path="m,l21600,21600e" filled="f">
+            <v:shapetype w14:anchorId="5F50BB37" id="_x0000_t32" coordsize="21600,21600" o:spt="32" o:oned="t" path="m,l21600,21600e" filled="f">
               <v:path arrowok="t" fillok="f" o:connecttype="none"/>
               <o:lock v:ext="edit" shapetype="t"/>
             </v:shapetype>
@@ -6846,6 +7046,8 @@
       <w:pStyle w:val="NoSpacing1"/>
     </w:pPr>
   </w:p>
+  <w:p/>
+  <w:p/>
 </w:hdr>
 </file>
 
@@ -6868,7 +7070,7 @@
           <wp:extent cx="7771765" cy="10057578"/>
           <wp:effectExtent l="19050" t="0" r="635" b="0"/>
           <wp:wrapNone/>
-          <wp:docPr id="42" name="Picture 1" descr="Tech-Doc-Cover"/>
+          <wp:docPr id="31" name="Picture 1" descr="Tech-Doc-Cover"/>
           <wp:cNvGraphicFramePr>
             <a:graphicFrameLocks xmlns:a="http://schemas.openxmlformats.org/drawingml/2006/main" noChangeAspect="1"/>
           </wp:cNvGraphicFramePr>
@@ -7014,7 +7216,7 @@
           <wp:extent cx="8242935" cy="819150"/>
           <wp:effectExtent l="19050" t="0" r="5715" b="0"/>
           <wp:wrapNone/>
-          <wp:docPr id="43" name="Picture 2" descr="headerAPTEAN.png"/>
+          <wp:docPr id="32" name="Picture 2" descr="headerAPTEAN.png"/>
           <wp:cNvGraphicFramePr>
             <a:graphicFrameLocks xmlns:a="http://schemas.openxmlformats.org/drawingml/2006/main" noChangeAspect="1"/>
           </wp:cNvGraphicFramePr>
@@ -7150,7 +7352,7 @@
               </mc:Choice>
               <mc:Fallback>
                 <w:pict>
-                  <v:shapetype w14:anchorId="5C6A131F" id="_x0000_t32" coordsize="21600,21600" o:spt="32" o:oned="t" path="m,l21600,21600e" filled="f">
+                  <v:shapetype w14:anchorId="0224B2A4" id="_x0000_t32" coordsize="21600,21600" o:spt="32" o:oned="t" path="m,l21600,21600e" filled="f">
                     <v:path arrowok="t" fillok="f" o:connecttype="none"/>
                     <o:lock v:ext="edit" shapetype="t"/>
                   </v:shapetype>
@@ -7255,7 +7457,7 @@
               <wp:lineTo x="2915" y="0"/>
             </wp:wrapPolygon>
           </wp:wrapThrough>
-          <wp:docPr id="44" name="Picture 1"/>
+          <wp:docPr id="33" name="Picture 1"/>
           <wp:cNvGraphicFramePr>
             <a:graphicFrameLocks xmlns:a="http://schemas.openxmlformats.org/drawingml/2006/main" noChangeAspect="1"/>
           </wp:cNvGraphicFramePr>
@@ -7353,11 +7555,21 @@
           <w:pPr>
             <w:pStyle w:val="Header"/>
           </w:pPr>
-          <w:fldSimple w:instr=" STYLEREF  TOC_Title  \* MERGEFORMAT ">
-            <w:r>
-              <w:t>Contents</w:t>
-            </w:r>
-          </w:fldSimple>
+          <w:r>
+            <w:fldChar w:fldCharType="begin"/>
+          </w:r>
+          <w:r>
+            <w:instrText xml:space="preserve"> STYLEREF  TOC_Title  \* MERGEFORMAT </w:instrText>
+          </w:r>
+          <w:r>
+            <w:fldChar w:fldCharType="separate"/>
+          </w:r>
+          <w:r>
+            <w:t>Contents</w:t>
+          </w:r>
+          <w:r>
+            <w:fldChar w:fldCharType="end"/>
+          </w:r>
         </w:p>
       </w:tc>
     </w:tr>
@@ -7392,7 +7604,7 @@
           <wp:extent cx="8232322" cy="816429"/>
           <wp:effectExtent l="19050" t="0" r="0" b="0"/>
           <wp:wrapNone/>
-          <wp:docPr id="45" name="Picture 2" descr="headerAPTEAN.png"/>
+          <wp:docPr id="34" name="Picture 2" descr="headerAPTEAN.png"/>
           <wp:cNvGraphicFramePr>
             <a:graphicFrameLocks xmlns:a="http://schemas.openxmlformats.org/drawingml/2006/main" noChangeAspect="1"/>
           </wp:cNvGraphicFramePr>
@@ -7460,7 +7672,7 @@
           <wp:extent cx="8238906" cy="819807"/>
           <wp:effectExtent l="19050" t="0" r="3175" b="0"/>
           <wp:wrapNone/>
-          <wp:docPr id="47" name="Picture 47" descr="headerAPTEAN.png"/>
+          <wp:docPr id="36" name="Picture 36" descr="headerAPTEAN.png"/>
           <wp:cNvGraphicFramePr>
             <a:graphicFrameLocks xmlns:a="http://schemas.openxmlformats.org/drawingml/2006/main" noChangeAspect="1"/>
           </wp:cNvGraphicFramePr>
@@ -7560,6 +7772,8 @@
       <w:pStyle w:val="NoSpacing1"/>
     </w:pPr>
   </w:p>
+  <w:p/>
+  <w:p/>
 </w:hdr>
 </file>
 
@@ -7586,35 +7800,35 @@
         <v:path o:extrusionok="f" gradientshapeok="t" o:connecttype="rect"/>
         <o:lock v:ext="edit" aspectratio="t"/>
       </v:shapetype>
-      <v:shape id="_x0000_i1046" type="#_x0000_t75" style="width:153pt;height:153pt" o:bullet="t">
+      <v:shape id="_x0000_i1227" type="#_x0000_t75" style="width:153pt;height:153pt" o:bullet="t">
         <v:imagedata r:id="rId1" o:title="Pencil_Note"/>
       </v:shape>
     </w:pict>
   </w:numPicBullet>
   <w:numPicBullet w:numPicBulletId="1">
     <w:pict>
-      <v:shape id="_x0000_i1047" type="#_x0000_t75" style="width:90pt;height:79.5pt" o:bullet="t">
+      <v:shape id="_x0000_i1228" type="#_x0000_t75" style="width:90pt;height:79.5pt" o:bullet="t">
         <v:imagedata r:id="rId2" o:title="warning_1"/>
       </v:shape>
     </w:pict>
   </w:numPicBullet>
   <w:numPicBullet w:numPicBulletId="2">
     <w:pict>
-      <v:shape id="_x0000_i1048" type="#_x0000_t75" style="width:153pt;height:153pt" o:bullet="t">
+      <v:shape id="_x0000_i1229" type="#_x0000_t75" style="width:153pt;height:153pt" o:bullet="t">
         <v:imagedata r:id="rId3" o:title="tip_4"/>
       </v:shape>
     </w:pict>
   </w:numPicBullet>
   <w:numPicBullet w:numPicBulletId="3">
     <w:pict>
-      <v:shape id="_x0000_i1049" type="#_x0000_t75" style="width:16.5pt;height:14.25pt" o:bullet="t">
+      <v:shape id="_x0000_i1230" type="#_x0000_t75" style="width:16.5pt;height:14.25pt" o:bullet="t">
         <v:imagedata r:id="rId4" o:title="Caution"/>
       </v:shape>
     </w:pict>
   </w:numPicBullet>
   <w:numPicBullet w:numPicBulletId="4">
     <w:pict>
-      <v:shape id="_x0000_i1050" type="#_x0000_t75" style="width:24.75pt;height:23.25pt" o:bullet="t">
+      <v:shape id="_x0000_i1231" type="#_x0000_t75" style="width:24.75pt;height:23.25pt" o:bullet="t">
         <v:imagedata r:id="rId5" o:title="Note"/>
       </v:shape>
     </w:pict>
@@ -8080,6 +8294,92 @@
     </w:lvl>
   </w:abstractNum>
   <w:abstractNum w:abstractNumId="4" w15:restartNumberingAfterBreak="0">
+    <w:nsid w:val="11DA7F38"/>
+    <w:multiLevelType w:val="hybridMultilevel"/>
+    <w:tmpl w:val="853CF46C"/>
+    <w:lvl w:ilvl="0" w:tplc="0409000F">
+      <w:start w:val="1"/>
+      <w:numFmt w:val="decimal"/>
+      <w:lvlText w:val="%1."/>
+      <w:lvlJc w:val="left"/>
+      <w:pPr>
+        <w:ind w:left="1080" w:hanging="360"/>
+      </w:pPr>
+    </w:lvl>
+    <w:lvl w:ilvl="1" w:tplc="04090019" w:tentative="1">
+      <w:start w:val="1"/>
+      <w:numFmt w:val="lowerLetter"/>
+      <w:lvlText w:val="%2."/>
+      <w:lvlJc w:val="left"/>
+      <w:pPr>
+        <w:ind w:left="1800" w:hanging="360"/>
+      </w:pPr>
+    </w:lvl>
+    <w:lvl w:ilvl="2" w:tplc="0409001B" w:tentative="1">
+      <w:start w:val="1"/>
+      <w:numFmt w:val="lowerRoman"/>
+      <w:lvlText w:val="%3."/>
+      <w:lvlJc w:val="right"/>
+      <w:pPr>
+        <w:ind w:left="2520" w:hanging="180"/>
+      </w:pPr>
+    </w:lvl>
+    <w:lvl w:ilvl="3" w:tplc="0409000F" w:tentative="1">
+      <w:start w:val="1"/>
+      <w:numFmt w:val="decimal"/>
+      <w:lvlText w:val="%4."/>
+      <w:lvlJc w:val="left"/>
+      <w:pPr>
+        <w:ind w:left="3240" w:hanging="360"/>
+      </w:pPr>
+    </w:lvl>
+    <w:lvl w:ilvl="4" w:tplc="04090019" w:tentative="1">
+      <w:start w:val="1"/>
+      <w:numFmt w:val="lowerLetter"/>
+      <w:lvlText w:val="%5."/>
+      <w:lvlJc w:val="left"/>
+      <w:pPr>
+        <w:ind w:left="3960" w:hanging="360"/>
+      </w:pPr>
+    </w:lvl>
+    <w:lvl w:ilvl="5" w:tplc="0409001B" w:tentative="1">
+      <w:start w:val="1"/>
+      <w:numFmt w:val="lowerRoman"/>
+      <w:lvlText w:val="%6."/>
+      <w:lvlJc w:val="right"/>
+      <w:pPr>
+        <w:ind w:left="4680" w:hanging="180"/>
+      </w:pPr>
+    </w:lvl>
+    <w:lvl w:ilvl="6" w:tplc="0409000F" w:tentative="1">
+      <w:start w:val="1"/>
+      <w:numFmt w:val="decimal"/>
+      <w:lvlText w:val="%7."/>
+      <w:lvlJc w:val="left"/>
+      <w:pPr>
+        <w:ind w:left="5400" w:hanging="360"/>
+      </w:pPr>
+    </w:lvl>
+    <w:lvl w:ilvl="7" w:tplc="04090019" w:tentative="1">
+      <w:start w:val="1"/>
+      <w:numFmt w:val="lowerLetter"/>
+      <w:lvlText w:val="%8."/>
+      <w:lvlJc w:val="left"/>
+      <w:pPr>
+        <w:ind w:left="6120" w:hanging="360"/>
+      </w:pPr>
+    </w:lvl>
+    <w:lvl w:ilvl="8" w:tplc="0409001B" w:tentative="1">
+      <w:start w:val="1"/>
+      <w:numFmt w:val="lowerRoman"/>
+      <w:lvlText w:val="%9."/>
+      <w:lvlJc w:val="right"/>
+      <w:pPr>
+        <w:ind w:left="6840" w:hanging="180"/>
+      </w:pPr>
+    </w:lvl>
+  </w:abstractNum>
+  <w:abstractNum w:abstractNumId="5" w15:restartNumberingAfterBreak="0">
     <w:nsid w:val="215C7780"/>
     <w:multiLevelType w:val="hybridMultilevel"/>
     <w:tmpl w:val="93BAD192"/>
@@ -8165,7 +8465,7 @@
       </w:pPr>
     </w:lvl>
   </w:abstractNum>
-  <w:abstractNum w:abstractNumId="5" w15:restartNumberingAfterBreak="0">
+  <w:abstractNum w:abstractNumId="6" w15:restartNumberingAfterBreak="0">
     <w:nsid w:val="2ACB5BE7"/>
     <w:multiLevelType w:val="hybridMultilevel"/>
     <w:tmpl w:val="59163696"/>
@@ -8283,7 +8583,7 @@
       </w:rPr>
     </w:lvl>
   </w:abstractNum>
-  <w:abstractNum w:abstractNumId="6" w15:restartNumberingAfterBreak="0">
+  <w:abstractNum w:abstractNumId="7" w15:restartNumberingAfterBreak="0">
     <w:nsid w:val="2F156C47"/>
     <w:multiLevelType w:val="hybridMultilevel"/>
     <w:tmpl w:val="D190FF24"/>
@@ -8400,7 +8700,93 @@
       </w:pPr>
     </w:lvl>
   </w:abstractNum>
-  <w:abstractNum w:abstractNumId="7" w15:restartNumberingAfterBreak="0">
+  <w:abstractNum w:abstractNumId="8" w15:restartNumberingAfterBreak="0">
+    <w:nsid w:val="3CF540C8"/>
+    <w:multiLevelType w:val="hybridMultilevel"/>
+    <w:tmpl w:val="D586F6BE"/>
+    <w:lvl w:ilvl="0" w:tplc="0409000F">
+      <w:start w:val="1"/>
+      <w:numFmt w:val="decimal"/>
+      <w:lvlText w:val="%1."/>
+      <w:lvlJc w:val="left"/>
+      <w:pPr>
+        <w:ind w:left="1080" w:hanging="360"/>
+      </w:pPr>
+    </w:lvl>
+    <w:lvl w:ilvl="1" w:tplc="04090019" w:tentative="1">
+      <w:start w:val="1"/>
+      <w:numFmt w:val="lowerLetter"/>
+      <w:lvlText w:val="%2."/>
+      <w:lvlJc w:val="left"/>
+      <w:pPr>
+        <w:ind w:left="1800" w:hanging="360"/>
+      </w:pPr>
+    </w:lvl>
+    <w:lvl w:ilvl="2" w:tplc="0409001B" w:tentative="1">
+      <w:start w:val="1"/>
+      <w:numFmt w:val="lowerRoman"/>
+      <w:lvlText w:val="%3."/>
+      <w:lvlJc w:val="right"/>
+      <w:pPr>
+        <w:ind w:left="2520" w:hanging="180"/>
+      </w:pPr>
+    </w:lvl>
+    <w:lvl w:ilvl="3" w:tplc="0409000F" w:tentative="1">
+      <w:start w:val="1"/>
+      <w:numFmt w:val="decimal"/>
+      <w:lvlText w:val="%4."/>
+      <w:lvlJc w:val="left"/>
+      <w:pPr>
+        <w:ind w:left="3240" w:hanging="360"/>
+      </w:pPr>
+    </w:lvl>
+    <w:lvl w:ilvl="4" w:tplc="04090019" w:tentative="1">
+      <w:start w:val="1"/>
+      <w:numFmt w:val="lowerLetter"/>
+      <w:lvlText w:val="%5."/>
+      <w:lvlJc w:val="left"/>
+      <w:pPr>
+        <w:ind w:left="3960" w:hanging="360"/>
+      </w:pPr>
+    </w:lvl>
+    <w:lvl w:ilvl="5" w:tplc="0409001B" w:tentative="1">
+      <w:start w:val="1"/>
+      <w:numFmt w:val="lowerRoman"/>
+      <w:lvlText w:val="%6."/>
+      <w:lvlJc w:val="right"/>
+      <w:pPr>
+        <w:ind w:left="4680" w:hanging="180"/>
+      </w:pPr>
+    </w:lvl>
+    <w:lvl w:ilvl="6" w:tplc="0409000F" w:tentative="1">
+      <w:start w:val="1"/>
+      <w:numFmt w:val="decimal"/>
+      <w:lvlText w:val="%7."/>
+      <w:lvlJc w:val="left"/>
+      <w:pPr>
+        <w:ind w:left="5400" w:hanging="360"/>
+      </w:pPr>
+    </w:lvl>
+    <w:lvl w:ilvl="7" w:tplc="04090019" w:tentative="1">
+      <w:start w:val="1"/>
+      <w:numFmt w:val="lowerLetter"/>
+      <w:lvlText w:val="%8."/>
+      <w:lvlJc w:val="left"/>
+      <w:pPr>
+        <w:ind w:left="6120" w:hanging="360"/>
+      </w:pPr>
+    </w:lvl>
+    <w:lvl w:ilvl="8" w:tplc="0409001B" w:tentative="1">
+      <w:start w:val="1"/>
+      <w:numFmt w:val="lowerRoman"/>
+      <w:lvlText w:val="%9."/>
+      <w:lvlJc w:val="right"/>
+      <w:pPr>
+        <w:ind w:left="6840" w:hanging="180"/>
+      </w:pPr>
+    </w:lvl>
+  </w:abstractNum>
+  <w:abstractNum w:abstractNumId="9" w15:restartNumberingAfterBreak="0">
     <w:nsid w:val="44F12389"/>
     <w:multiLevelType w:val="multilevel"/>
     <w:tmpl w:val="F37A365C"/>
@@ -8518,7 +8904,7 @@
       </w:pPr>
     </w:lvl>
   </w:abstractNum>
-  <w:abstractNum w:abstractNumId="8" w15:restartNumberingAfterBreak="0">
+  <w:abstractNum w:abstractNumId="10" w15:restartNumberingAfterBreak="0">
     <w:nsid w:val="49306CF7"/>
     <w:multiLevelType w:val="singleLevel"/>
     <w:tmpl w:val="44D4CB52"/>
@@ -8542,7 +8928,7 @@
       </w:rPr>
     </w:lvl>
   </w:abstractNum>
-  <w:abstractNum w:abstractNumId="9" w15:restartNumberingAfterBreak="0">
+  <w:abstractNum w:abstractNumId="11" w15:restartNumberingAfterBreak="0">
     <w:nsid w:val="49481FCE"/>
     <w:multiLevelType w:val="hybridMultilevel"/>
     <w:tmpl w:val="4DBA3588"/>
@@ -8678,7 +9064,7 @@
       </w:pPr>
     </w:lvl>
   </w:abstractNum>
-  <w:abstractNum w:abstractNumId="10" w15:restartNumberingAfterBreak="0">
+  <w:abstractNum w:abstractNumId="12" w15:restartNumberingAfterBreak="0">
     <w:nsid w:val="4D700331"/>
     <w:multiLevelType w:val="multilevel"/>
     <w:tmpl w:val="71648912"/>
@@ -8820,7 +9206,7 @@
       </w:rPr>
     </w:lvl>
   </w:abstractNum>
-  <w:abstractNum w:abstractNumId="11" w15:restartNumberingAfterBreak="0">
+  <w:abstractNum w:abstractNumId="13" w15:restartNumberingAfterBreak="0">
     <w:nsid w:val="4FA11BDD"/>
     <w:multiLevelType w:val="hybridMultilevel"/>
     <w:tmpl w:val="4E126564"/>
@@ -8963,7 +9349,7 @@
       </w:rPr>
     </w:lvl>
   </w:abstractNum>
-  <w:abstractNum w:abstractNumId="12" w15:restartNumberingAfterBreak="0">
+  <w:abstractNum w:abstractNumId="14" w15:restartNumberingAfterBreak="0">
     <w:nsid w:val="58F574EF"/>
     <w:multiLevelType w:val="hybridMultilevel"/>
     <w:tmpl w:val="76865AF0"/>
@@ -9106,7 +9492,7 @@
       </w:rPr>
     </w:lvl>
   </w:abstractNum>
-  <w:abstractNum w:abstractNumId="13" w15:restartNumberingAfterBreak="0">
+  <w:abstractNum w:abstractNumId="15" w15:restartNumberingAfterBreak="0">
     <w:nsid w:val="590017E8"/>
     <w:multiLevelType w:val="hybridMultilevel"/>
     <w:tmpl w:val="69846DA4"/>
@@ -9249,7 +9635,7 @@
       </w:rPr>
     </w:lvl>
   </w:abstractNum>
-  <w:abstractNum w:abstractNumId="14" w15:restartNumberingAfterBreak="0">
+  <w:abstractNum w:abstractNumId="16" w15:restartNumberingAfterBreak="0">
     <w:nsid w:val="5F557D57"/>
     <w:multiLevelType w:val="hybridMultilevel"/>
     <w:tmpl w:val="71842F56"/>
@@ -9338,7 +9724,7 @@
       </w:pPr>
     </w:lvl>
   </w:abstractNum>
-  <w:abstractNum w:abstractNumId="15" w15:restartNumberingAfterBreak="0">
+  <w:abstractNum w:abstractNumId="17" w15:restartNumberingAfterBreak="0">
     <w:nsid w:val="5F602EC3"/>
     <w:multiLevelType w:val="hybridMultilevel"/>
     <w:tmpl w:val="37669F2C"/>
@@ -9424,7 +9810,7 @@
       </w:pPr>
     </w:lvl>
   </w:abstractNum>
-  <w:abstractNum w:abstractNumId="16" w15:restartNumberingAfterBreak="0">
+  <w:abstractNum w:abstractNumId="18" w15:restartNumberingAfterBreak="0">
     <w:nsid w:val="6444635D"/>
     <w:multiLevelType w:val="hybridMultilevel"/>
     <w:tmpl w:val="88BE57C0"/>
@@ -9537,7 +9923,7 @@
       </w:rPr>
     </w:lvl>
   </w:abstractNum>
-  <w:abstractNum w:abstractNumId="17" w15:restartNumberingAfterBreak="0">
+  <w:abstractNum w:abstractNumId="19" w15:restartNumberingAfterBreak="0">
     <w:nsid w:val="6B2B2EBE"/>
     <w:multiLevelType w:val="hybridMultilevel"/>
     <w:tmpl w:val="B03A2EC6"/>
@@ -9623,7 +10009,7 @@
       </w:pPr>
     </w:lvl>
   </w:abstractNum>
-  <w:abstractNum w:abstractNumId="18" w15:restartNumberingAfterBreak="0">
+  <w:abstractNum w:abstractNumId="20" w15:restartNumberingAfterBreak="0">
     <w:nsid w:val="6BA30D14"/>
     <w:multiLevelType w:val="hybridMultilevel"/>
     <w:tmpl w:val="1F8CC3E8"/>
@@ -9712,7 +10098,7 @@
       </w:pPr>
     </w:lvl>
   </w:abstractNum>
-  <w:abstractNum w:abstractNumId="19" w15:restartNumberingAfterBreak="0">
+  <w:abstractNum w:abstractNumId="21" w15:restartNumberingAfterBreak="0">
     <w:nsid w:val="6D0412C9"/>
     <w:multiLevelType w:val="singleLevel"/>
     <w:tmpl w:val="8B4C877A"/>
@@ -9736,7 +10122,7 @@
       </w:rPr>
     </w:lvl>
   </w:abstractNum>
-  <w:abstractNum w:abstractNumId="20" w15:restartNumberingAfterBreak="0">
+  <w:abstractNum w:abstractNumId="22" w15:restartNumberingAfterBreak="0">
     <w:nsid w:val="704F5573"/>
     <w:multiLevelType w:val="hybridMultilevel"/>
     <w:tmpl w:val="10FAAE64"/>
@@ -9828,7 +10214,7 @@
       </w:pPr>
     </w:lvl>
   </w:abstractNum>
-  <w:abstractNum w:abstractNumId="21" w15:restartNumberingAfterBreak="0">
+  <w:abstractNum w:abstractNumId="23" w15:restartNumberingAfterBreak="0">
     <w:nsid w:val="74FC35DB"/>
     <w:multiLevelType w:val="hybridMultilevel"/>
     <w:tmpl w:val="F8883010"/>
@@ -9971,7 +10357,7 @@
       </w:rPr>
     </w:lvl>
   </w:abstractNum>
-  <w:abstractNum w:abstractNumId="22" w15:restartNumberingAfterBreak="0">
+  <w:abstractNum w:abstractNumId="24" w15:restartNumberingAfterBreak="0">
     <w:nsid w:val="79AD36AE"/>
     <w:multiLevelType w:val="hybridMultilevel"/>
     <w:tmpl w:val="D75CA0C4"/>
@@ -10113,7 +10499,7 @@
       </w:rPr>
     </w:lvl>
   </w:abstractNum>
-  <w:abstractNum w:abstractNumId="23" w15:restartNumberingAfterBreak="0">
+  <w:abstractNum w:abstractNumId="25" w15:restartNumberingAfterBreak="0">
     <w:nsid w:val="7A490B9F"/>
     <w:multiLevelType w:val="hybridMultilevel"/>
     <w:tmpl w:val="42646E60"/>
@@ -10231,7 +10617,7 @@
       </w:rPr>
     </w:lvl>
   </w:abstractNum>
-  <w:abstractNum w:abstractNumId="24" w15:restartNumberingAfterBreak="0">
+  <w:abstractNum w:abstractNumId="26" w15:restartNumberingAfterBreak="0">
     <w:nsid w:val="7D6026C3"/>
     <w:multiLevelType w:val="hybridMultilevel"/>
     <w:tmpl w:val="E30AA44A"/>
@@ -10375,61 +10761,61 @@
     </w:lvl>
   </w:abstractNum>
   <w:num w:numId="1">
-    <w:abstractNumId w:val="8"/>
+    <w:abstractNumId w:val="10"/>
   </w:num>
   <w:num w:numId="2">
-    <w:abstractNumId w:val="19"/>
+    <w:abstractNumId w:val="21"/>
   </w:num>
   <w:num w:numId="3">
     <w:abstractNumId w:val="2"/>
   </w:num>
   <w:num w:numId="4">
+    <w:abstractNumId w:val="26"/>
+  </w:num>
+  <w:num w:numId="5">
+    <w:abstractNumId w:val="23"/>
+  </w:num>
+  <w:num w:numId="6">
+    <w:abstractNumId w:val="9"/>
+  </w:num>
+  <w:num w:numId="7">
+    <w:abstractNumId w:val="9"/>
+  </w:num>
+  <w:num w:numId="8">
+    <w:abstractNumId w:val="9"/>
+  </w:num>
+  <w:num w:numId="9">
+    <w:abstractNumId w:val="9"/>
+  </w:num>
+  <w:num w:numId="10">
+    <w:abstractNumId w:val="9"/>
+  </w:num>
+  <w:num w:numId="11">
+    <w:abstractNumId w:val="13"/>
+  </w:num>
+  <w:num w:numId="12">
+    <w:abstractNumId w:val="15"/>
+  </w:num>
+  <w:num w:numId="13">
+    <w:abstractNumId w:val="14"/>
+  </w:num>
+  <w:num w:numId="14">
     <w:abstractNumId w:val="24"/>
   </w:num>
-  <w:num w:numId="5">
-    <w:abstractNumId w:val="21"/>
-  </w:num>
-  <w:num w:numId="6">
-    <w:abstractNumId w:val="7"/>
-  </w:num>
-  <w:num w:numId="7">
-    <w:abstractNumId w:val="7"/>
-  </w:num>
-  <w:num w:numId="8">
-    <w:abstractNumId w:val="7"/>
-  </w:num>
-  <w:num w:numId="9">
-    <w:abstractNumId w:val="7"/>
-  </w:num>
-  <w:num w:numId="10">
-    <w:abstractNumId w:val="7"/>
-  </w:num>
-  <w:num w:numId="11">
-    <w:abstractNumId w:val="11"/>
-  </w:num>
-  <w:num w:numId="12">
-    <w:abstractNumId w:val="13"/>
-  </w:num>
-  <w:num w:numId="13">
+  <w:num w:numId="15">
     <w:abstractNumId w:val="12"/>
-  </w:num>
-  <w:num w:numId="14">
-    <w:abstractNumId w:val="22"/>
-  </w:num>
-  <w:num w:numId="15">
-    <w:abstractNumId w:val="10"/>
   </w:num>
   <w:num w:numId="16">
     <w:abstractNumId w:val="0"/>
   </w:num>
   <w:num w:numId="17">
-    <w:abstractNumId w:val="23"/>
+    <w:abstractNumId w:val="25"/>
   </w:num>
   <w:num w:numId="18">
-    <w:abstractNumId w:val="5"/>
+    <w:abstractNumId w:val="6"/>
   </w:num>
   <w:num w:numId="19">
-    <w:abstractNumId w:val="10"/>
+    <w:abstractNumId w:val="12"/>
     <w:lvlOverride w:ilvl="0">
       <w:startOverride w:val="1"/>
     </w:lvlOverride>
@@ -10459,13 +10845,13 @@
     </w:lvlOverride>
   </w:num>
   <w:num w:numId="20">
-    <w:abstractNumId w:val="20"/>
+    <w:abstractNumId w:val="22"/>
   </w:num>
   <w:num w:numId="21">
-    <w:abstractNumId w:val="14"/>
+    <w:abstractNumId w:val="16"/>
   </w:num>
   <w:num w:numId="22">
-    <w:abstractNumId w:val="10"/>
+    <w:abstractNumId w:val="12"/>
     <w:lvlOverride w:ilvl="0">
       <w:startOverride w:val="1"/>
     </w:lvlOverride>
@@ -10495,7 +10881,7 @@
     </w:lvlOverride>
   </w:num>
   <w:num w:numId="23">
-    <w:abstractNumId w:val="10"/>
+    <w:abstractNumId w:val="12"/>
     <w:lvlOverride w:ilvl="0">
       <w:startOverride w:val="1"/>
     </w:lvlOverride>
@@ -10525,34 +10911,34 @@
     </w:lvlOverride>
   </w:num>
   <w:num w:numId="24">
-    <w:abstractNumId w:val="9"/>
+    <w:abstractNumId w:val="11"/>
   </w:num>
   <w:num w:numId="25">
-    <w:abstractNumId w:val="9"/>
+    <w:abstractNumId w:val="11"/>
     <w:lvlOverride w:ilvl="0">
       <w:startOverride w:val="1"/>
     </w:lvlOverride>
   </w:num>
   <w:num w:numId="26">
-    <w:abstractNumId w:val="18"/>
+    <w:abstractNumId w:val="20"/>
   </w:num>
   <w:num w:numId="27">
-    <w:abstractNumId w:val="6"/>
+    <w:abstractNumId w:val="7"/>
   </w:num>
   <w:num w:numId="28">
-    <w:abstractNumId w:val="6"/>
+    <w:abstractNumId w:val="7"/>
     <w:lvlOverride w:ilvl="0">
       <w:startOverride w:val="1"/>
     </w:lvlOverride>
   </w:num>
   <w:num w:numId="29">
-    <w:abstractNumId w:val="6"/>
+    <w:abstractNumId w:val="7"/>
     <w:lvlOverride w:ilvl="0">
       <w:startOverride w:val="1"/>
     </w:lvlOverride>
   </w:num>
   <w:num w:numId="30">
-    <w:abstractNumId w:val="10"/>
+    <w:abstractNumId w:val="12"/>
     <w:lvlOverride w:ilvl="0">
       <w:startOverride w:val="1"/>
     </w:lvlOverride>
@@ -10582,7 +10968,7 @@
     </w:lvlOverride>
   </w:num>
   <w:num w:numId="31">
-    <w:abstractNumId w:val="10"/>
+    <w:abstractNumId w:val="12"/>
     <w:lvlOverride w:ilvl="0">
       <w:startOverride w:val="1"/>
     </w:lvlOverride>
@@ -10612,7 +10998,7 @@
     </w:lvlOverride>
   </w:num>
   <w:num w:numId="32">
-    <w:abstractNumId w:val="10"/>
+    <w:abstractNumId w:val="12"/>
     <w:lvlOverride w:ilvl="0">
       <w:startOverride w:val="1"/>
     </w:lvlOverride>
@@ -10642,7 +11028,7 @@
     </w:lvlOverride>
   </w:num>
   <w:num w:numId="33">
-    <w:abstractNumId w:val="10"/>
+    <w:abstractNumId w:val="12"/>
     <w:lvlOverride w:ilvl="0">
       <w:startOverride w:val="1"/>
     </w:lvlOverride>
@@ -10672,7 +11058,7 @@
     </w:lvlOverride>
   </w:num>
   <w:num w:numId="34">
-    <w:abstractNumId w:val="10"/>
+    <w:abstractNumId w:val="12"/>
     <w:lvlOverride w:ilvl="0">
       <w:startOverride w:val="1"/>
     </w:lvlOverride>
@@ -10702,7 +11088,7 @@
     </w:lvlOverride>
   </w:num>
   <w:num w:numId="35">
-    <w:abstractNumId w:val="10"/>
+    <w:abstractNumId w:val="12"/>
     <w:lvlOverride w:ilvl="0">
       <w:startOverride w:val="1"/>
     </w:lvlOverride>
@@ -10732,7 +11118,7 @@
     </w:lvlOverride>
   </w:num>
   <w:num w:numId="36">
-    <w:abstractNumId w:val="10"/>
+    <w:abstractNumId w:val="12"/>
     <w:lvlOverride w:ilvl="0">
       <w:startOverride w:val="1"/>
     </w:lvlOverride>
@@ -10762,7 +11148,7 @@
     </w:lvlOverride>
   </w:num>
   <w:num w:numId="37">
-    <w:abstractNumId w:val="10"/>
+    <w:abstractNumId w:val="12"/>
     <w:lvlOverride w:ilvl="0">
       <w:startOverride w:val="1"/>
     </w:lvlOverride>
@@ -10792,7 +11178,7 @@
     </w:lvlOverride>
   </w:num>
   <w:num w:numId="38">
-    <w:abstractNumId w:val="10"/>
+    <w:abstractNumId w:val="12"/>
     <w:lvlOverride w:ilvl="0">
       <w:startOverride w:val="1"/>
     </w:lvlOverride>
@@ -10822,7 +11208,7 @@
     </w:lvlOverride>
   </w:num>
   <w:num w:numId="39">
-    <w:abstractNumId w:val="10"/>
+    <w:abstractNumId w:val="12"/>
     <w:lvlOverride w:ilvl="0">
       <w:startOverride w:val="1"/>
     </w:lvlOverride>
@@ -10852,7 +11238,7 @@
     </w:lvlOverride>
   </w:num>
   <w:num w:numId="40">
-    <w:abstractNumId w:val="10"/>
+    <w:abstractNumId w:val="12"/>
     <w:lvlOverride w:ilvl="0">
       <w:startOverride w:val="1"/>
     </w:lvlOverride>
@@ -10882,7 +11268,7 @@
     </w:lvlOverride>
   </w:num>
   <w:num w:numId="41">
-    <w:abstractNumId w:val="10"/>
+    <w:abstractNumId w:val="12"/>
     <w:lvlOverride w:ilvl="0">
       <w:startOverride w:val="1"/>
     </w:lvlOverride>
@@ -10912,25 +11298,31 @@
     </w:lvlOverride>
   </w:num>
   <w:num w:numId="42">
-    <w:abstractNumId w:val="22"/>
+    <w:abstractNumId w:val="24"/>
   </w:num>
   <w:num w:numId="43">
     <w:abstractNumId w:val="1"/>
   </w:num>
   <w:num w:numId="44">
-    <w:abstractNumId w:val="15"/>
+    <w:abstractNumId w:val="17"/>
   </w:num>
   <w:num w:numId="45">
-    <w:abstractNumId w:val="4"/>
+    <w:abstractNumId w:val="5"/>
   </w:num>
   <w:num w:numId="46">
     <w:abstractNumId w:val="3"/>
   </w:num>
   <w:num w:numId="47">
-    <w:abstractNumId w:val="17"/>
+    <w:abstractNumId w:val="19"/>
   </w:num>
   <w:num w:numId="48">
-    <w:abstractNumId w:val="16"/>
+    <w:abstractNumId w:val="18"/>
+  </w:num>
+  <w:num w:numId="49">
+    <w:abstractNumId w:val="4"/>
+  </w:num>
+  <w:num w:numId="50">
+    <w:abstractNumId w:val="8"/>
   </w:num>
   <w:numIdMacAtCleanup w:val="25"/>
 </w:numbering>
@@ -11318,7 +11710,7 @@
     <w:name w:val="Normal"/>
     <w:autoRedefine/>
     <w:qFormat/>
-    <w:rsid w:val="00E27D60"/>
+    <w:rsid w:val="00B5523F"/>
     <w:pPr>
       <w:tabs>
         <w:tab w:val="left" w:pos="720"/>
@@ -13399,7 +13791,7 @@
 </file>
 
 <file path=customXml/itemProps1.xml><?xml version="1.0" encoding="utf-8"?>
-<ds:datastoreItem xmlns:ds="http://schemas.openxmlformats.org/officeDocument/2006/customXml" ds:itemID="{4FCBA37A-5D12-4EAC-94E0-47AD6751DF87}">
+<ds:datastoreItem xmlns:ds="http://schemas.openxmlformats.org/officeDocument/2006/customXml" ds:itemID="{AFAD86A4-CE17-4E89-8364-C36B06E75CFB}">
   <ds:schemaRefs>
     <ds:schemaRef ds:uri="http://schemas.openxmlformats.org/officeDocument/2006/bibliography"/>
   </ds:schemaRefs>

</xml_diff>